<commit_message>
Agrego logo del equipo
</commit_message>
<xml_diff>
--- a/Primera Entrega/ActaConstitucion.docx
+++ b/Primera Entrega/ActaConstitucion.docx
@@ -4730,8 +4730,6 @@
               <w:lastRenderedPageBreak/>
               <w:t>8</w:t>
             </w:r>
-            <w:bookmarkStart w:id="12" w:name="_GoBack"/>
-            <w:bookmarkEnd w:id="12"/>
             <w:r>
               <w:t xml:space="preserve"> horas</w:t>
             </w:r>
@@ -5344,28 +5342,28 @@
       <w:pPr>
         <w:pStyle w:val="Ttulo1"/>
       </w:pPr>
-      <w:bookmarkStart w:id="13" w:name="_Toc328401242"/>
+      <w:bookmarkStart w:id="12" w:name="_Toc328401242"/>
       <w:r>
         <w:lastRenderedPageBreak/>
         <w:t>Objetivos</w:t>
       </w:r>
+      <w:bookmarkEnd w:id="12"/>
+    </w:p>
+    <w:p>
+      <w:pPr>
+        <w:pStyle w:val="Ttulo2"/>
+      </w:pPr>
+      <w:bookmarkStart w:id="13" w:name="_Toc328401243"/>
+      <w:r>
+        <w:t>O</w:t>
+      </w:r>
+      <w:r>
+        <w:t xml:space="preserve">bjetivos del </w:t>
+      </w:r>
+      <w:r>
+        <w:t>equipo</w:t>
+      </w:r>
       <w:bookmarkEnd w:id="13"/>
-    </w:p>
-    <w:p>
-      <w:pPr>
-        <w:pStyle w:val="Ttulo2"/>
-      </w:pPr>
-      <w:bookmarkStart w:id="14" w:name="_Toc328401243"/>
-      <w:r>
-        <w:t>O</w:t>
-      </w:r>
-      <w:r>
-        <w:t xml:space="preserve">bjetivos del </w:t>
-      </w:r>
-      <w:r>
-        <w:t>equipo</w:t>
-      </w:r>
-      <w:bookmarkEnd w:id="14"/>
     </w:p>
     <w:p>
       <w:pPr>
@@ -5458,14 +5456,14 @@
       <w:pPr>
         <w:pStyle w:val="Ttulo2"/>
       </w:pPr>
-      <w:bookmarkStart w:id="15" w:name="_Toc328401244"/>
+      <w:bookmarkStart w:id="14" w:name="_Toc328401244"/>
       <w:r>
         <w:t xml:space="preserve">Objetivos de los miembros del </w:t>
       </w:r>
       <w:r>
         <w:t>equipo</w:t>
       </w:r>
-      <w:bookmarkEnd w:id="15"/>
+      <w:bookmarkEnd w:id="14"/>
     </w:p>
     <w:p/>
     <w:p>
@@ -5553,7 +5551,7 @@
       <w:pPr>
         <w:pStyle w:val="Ttulo2"/>
       </w:pPr>
-      <w:bookmarkStart w:id="16" w:name="_Toc328401245"/>
+      <w:bookmarkStart w:id="15" w:name="_Toc328401245"/>
       <w:r>
         <w:t xml:space="preserve">Objetivos de los </w:t>
       </w:r>
@@ -5563,18 +5561,18 @@
       <w:r>
         <w:t>oles</w:t>
       </w:r>
-      <w:bookmarkEnd w:id="16"/>
+      <w:bookmarkEnd w:id="15"/>
     </w:p>
     <w:p>
       <w:pPr>
         <w:pStyle w:val="Ttulo3"/>
         <w:jc w:val="both"/>
       </w:pPr>
-      <w:bookmarkStart w:id="17" w:name="_Toc328401246"/>
+      <w:bookmarkStart w:id="16" w:name="_Toc328401246"/>
       <w:r>
         <w:t>Líder</w:t>
       </w:r>
-      <w:bookmarkEnd w:id="17"/>
+      <w:bookmarkEnd w:id="16"/>
     </w:p>
     <w:p/>
     <w:p>
@@ -5662,11 +5660,11 @@
         <w:pStyle w:val="Ttulo3"/>
         <w:jc w:val="both"/>
       </w:pPr>
-      <w:bookmarkStart w:id="18" w:name="_Toc328401247"/>
+      <w:bookmarkStart w:id="17" w:name="_Toc328401247"/>
       <w:r>
         <w:t>Líder de planeación</w:t>
       </w:r>
-      <w:bookmarkEnd w:id="18"/>
+      <w:bookmarkEnd w:id="17"/>
     </w:p>
     <w:p>
       <w:pPr>
@@ -5753,7 +5751,7 @@
         <w:pStyle w:val="Ttulo3"/>
         <w:jc w:val="both"/>
       </w:pPr>
-      <w:bookmarkStart w:id="19" w:name="_Toc328401248"/>
+      <w:bookmarkStart w:id="18" w:name="_Toc328401248"/>
       <w:r>
         <w:t>Líder de proceso</w:t>
       </w:r>
@@ -5763,7 +5761,7 @@
       <w:r>
         <w:t>/calidad</w:t>
       </w:r>
-      <w:bookmarkEnd w:id="19"/>
+      <w:bookmarkEnd w:id="18"/>
     </w:p>
     <w:p>
       <w:pPr>
@@ -5848,11 +5846,11 @@
       <w:pPr>
         <w:pStyle w:val="Ttulo3"/>
       </w:pPr>
-      <w:bookmarkStart w:id="20" w:name="_Toc328401249"/>
+      <w:bookmarkStart w:id="19" w:name="_Toc328401249"/>
       <w:r>
         <w:t>Líder de desarrollo</w:t>
       </w:r>
-      <w:bookmarkEnd w:id="20"/>
+      <w:bookmarkEnd w:id="19"/>
     </w:p>
     <w:p>
       <w:pPr>
@@ -5937,11 +5935,11 @@
       <w:pPr>
         <w:pStyle w:val="Ttulo3"/>
       </w:pPr>
-      <w:bookmarkStart w:id="21" w:name="_Toc328401250"/>
+      <w:bookmarkStart w:id="20" w:name="_Toc328401250"/>
       <w:r>
         <w:t>Líder de soporte</w:t>
       </w:r>
-      <w:bookmarkEnd w:id="21"/>
+      <w:bookmarkEnd w:id="20"/>
     </w:p>
     <w:p>
       <w:pPr>
@@ -6027,24 +6025,24 @@
       <w:pPr>
         <w:pStyle w:val="Ttulo1"/>
       </w:pPr>
-      <w:bookmarkStart w:id="22" w:name="_Toc328401251"/>
+      <w:bookmarkStart w:id="21" w:name="_Toc328401251"/>
       <w:r>
         <w:t>Definición general del proyecto</w:t>
       </w:r>
+      <w:bookmarkEnd w:id="21"/>
+    </w:p>
+    <w:p>
+      <w:pPr>
+        <w:pStyle w:val="Ttulo2"/>
+      </w:pPr>
+      <w:bookmarkStart w:id="22" w:name="_Toc328401252"/>
+      <w:r>
+        <w:t>Objetivo</w:t>
+      </w:r>
+      <w:r>
+        <w:t>s del Proyecto</w:t>
+      </w:r>
       <w:bookmarkEnd w:id="22"/>
-    </w:p>
-    <w:p>
-      <w:pPr>
-        <w:pStyle w:val="Ttulo2"/>
-      </w:pPr>
-      <w:bookmarkStart w:id="23" w:name="_Toc328401252"/>
-      <w:r>
-        <w:t>Objetivo</w:t>
-      </w:r>
-      <w:r>
-        <w:t>s del Proyecto</w:t>
-      </w:r>
-      <w:bookmarkEnd w:id="23"/>
     </w:p>
     <w:p/>
     <w:p/>
@@ -6052,11 +6050,11 @@
       <w:pPr>
         <w:pStyle w:val="Ttulo2"/>
       </w:pPr>
-      <w:bookmarkStart w:id="24" w:name="_Toc328401253"/>
+      <w:bookmarkStart w:id="23" w:name="_Toc328401253"/>
       <w:r>
         <w:t>Alcance del Proyecto</w:t>
       </w:r>
-      <w:bookmarkEnd w:id="24"/>
+      <w:bookmarkEnd w:id="23"/>
     </w:p>
     <w:p/>
     <w:p/>
@@ -6065,12 +6063,12 @@
       <w:pPr>
         <w:pStyle w:val="Ttulo2"/>
       </w:pPr>
-      <w:bookmarkStart w:id="25" w:name="_Toc328401254"/>
+      <w:bookmarkStart w:id="24" w:name="_Toc328401254"/>
       <w:r>
         <w:lastRenderedPageBreak/>
         <w:t>Metas del Proyecto</w:t>
       </w:r>
-      <w:bookmarkEnd w:id="25"/>
+      <w:bookmarkEnd w:id="24"/>
     </w:p>
     <w:p>
       <w:pPr>
@@ -6103,11 +6101,11 @@
       <w:pPr>
         <w:pStyle w:val="Ttulo2"/>
       </w:pPr>
-      <w:bookmarkStart w:id="26" w:name="_Toc328401255"/>
+      <w:bookmarkStart w:id="25" w:name="_Toc328401255"/>
       <w:r>
         <w:t>Restricciones y suposiciones</w:t>
       </w:r>
-      <w:bookmarkEnd w:id="26"/>
+      <w:bookmarkEnd w:id="25"/>
     </w:p>
     <w:p/>
     <w:p/>
@@ -6117,11 +6115,11 @@
       <w:pPr>
         <w:pStyle w:val="Ttulo1"/>
       </w:pPr>
-      <w:bookmarkStart w:id="27" w:name="_Toc328401256"/>
+      <w:bookmarkStart w:id="26" w:name="_Toc328401256"/>
       <w:r>
         <w:t>Firma del acta</w:t>
       </w:r>
-      <w:bookmarkEnd w:id="27"/>
+      <w:bookmarkEnd w:id="26"/>
     </w:p>
     <w:p>
       <w:pPr>
@@ -6969,8 +6967,12 @@
       </w:r>
     </w:p>
     <w:sectPr>
-      <w:headerReference w:type="default" r:id="rId9"/>
-      <w:footerReference w:type="default" r:id="rId10"/>
+      <w:headerReference w:type="even" r:id="rId9"/>
+      <w:headerReference w:type="default" r:id="rId10"/>
+      <w:footerReference w:type="even" r:id="rId11"/>
+      <w:footerReference w:type="default" r:id="rId12"/>
+      <w:headerReference w:type="first" r:id="rId13"/>
+      <w:footerReference w:type="first" r:id="rId14"/>
       <w:pgSz w:w="12242" w:h="15842" w:code="119"/>
       <w:pgMar w:top="1701" w:right="1701" w:bottom="1701" w:left="2268" w:header="720" w:footer="720" w:gutter="0"/>
       <w:cols w:space="720"/>
@@ -6999,6 +7001,16 @@
 </file>
 
 <file path=word/footer1.xml><?xml version="1.0" encoding="utf-8"?>
+<w:ftr xmlns:wpc="http://schemas.microsoft.com/office/word/2010/wordprocessingCanvas" xmlns:cx="http://schemas.microsoft.com/office/drawing/2014/chartex" xmlns:cx1="http://schemas.microsoft.com/office/drawing/2015/9/8/chartex" xmlns:cx2="http://schemas.microsoft.com/office/drawing/2015/10/21/chartex" xmlns:cx3="http://schemas.microsoft.com/office/drawing/2016/5/9/chartex" xmlns:cx4="http://schemas.microsoft.com/office/drawing/2016/5/10/chartex" xmlns:cx5="http://schemas.microsoft.com/office/drawing/2016/5/11/chartex" xmlns:cx6="http://schemas.microsoft.com/office/drawing/2016/5/12/chartex" xmlns:cx7="http://schemas.microsoft.com/office/drawing/2016/5/13/chartex" xmlns:cx8="http://schemas.microsoft.com/office/drawing/2016/5/14/chartex" xmlns:mc="http://schemas.openxmlformats.org/markup-compatibility/2006" xmlns:aink="http://schemas.microsoft.com/office/drawing/2016/ink" xmlns:am3d="http://schemas.microsoft.com/office/drawing/2017/model3d" xmlns:o="urn:schemas-microsoft-com:office:office" xmlns:r="http://schemas.openxmlformats.org/officeDocument/2006/relationships" xmlns:m="http://schemas.openxmlformats.org/officeDocument/2006/math" xmlns:v="urn:schemas-microsoft-com:vml" xmlns:wp14="http://schemas.microsoft.com/office/word/2010/wordprocessingDrawing" xmlns:wp="http://schemas.openxmlformats.org/drawingml/2006/wordprocessingDrawing" xmlns:w10="urn:schemas-microsoft-com:office:word" xmlns:w="http://schemas.openxmlformats.org/wordprocessingml/2006/main" xmlns:w14="http://schemas.microsoft.com/office/word/2010/wordml" xmlns:w15="http://schemas.microsoft.com/office/word/2012/wordml" xmlns:w16cid="http://schemas.microsoft.com/office/word/2016/wordml/cid" xmlns:w16se="http://schemas.microsoft.com/office/word/2015/wordml/symex" xmlns:wpg="http://schemas.microsoft.com/office/word/2010/wordprocessingGroup" xmlns:wpi="http://schemas.microsoft.com/office/word/2010/wordprocessingInk" xmlns:wne="http://schemas.microsoft.com/office/word/2006/wordml" xmlns:wps="http://schemas.microsoft.com/office/word/2010/wordprocessingShape" mc:Ignorable="w14 w15 w16se w16cid wp14">
+  <w:p>
+    <w:pPr>
+      <w:pStyle w:val="Piedepgina"/>
+    </w:pPr>
+  </w:p>
+</w:ftr>
+</file>
+
+<file path=word/footer2.xml><?xml version="1.0" encoding="utf-8"?>
 <w:ftr xmlns:wpc="http://schemas.microsoft.com/office/word/2010/wordprocessingCanvas" xmlns:cx="http://schemas.microsoft.com/office/drawing/2014/chartex" xmlns:cx1="http://schemas.microsoft.com/office/drawing/2015/9/8/chartex" xmlns:cx2="http://schemas.microsoft.com/office/drawing/2015/10/21/chartex" xmlns:cx3="http://schemas.microsoft.com/office/drawing/2016/5/9/chartex" xmlns:cx4="http://schemas.microsoft.com/office/drawing/2016/5/10/chartex" xmlns:cx5="http://schemas.microsoft.com/office/drawing/2016/5/11/chartex" xmlns:cx6="http://schemas.microsoft.com/office/drawing/2016/5/12/chartex" xmlns:cx7="http://schemas.microsoft.com/office/drawing/2016/5/13/chartex" xmlns:cx8="http://schemas.microsoft.com/office/drawing/2016/5/14/chartex" xmlns:mc="http://schemas.openxmlformats.org/markup-compatibility/2006" xmlns:aink="http://schemas.microsoft.com/office/drawing/2016/ink" xmlns:am3d="http://schemas.microsoft.com/office/drawing/2017/model3d" xmlns:o="urn:schemas-microsoft-com:office:office" xmlns:r="http://schemas.openxmlformats.org/officeDocument/2006/relationships" xmlns:m="http://schemas.openxmlformats.org/officeDocument/2006/math" xmlns:v="urn:schemas-microsoft-com:vml" xmlns:wp14="http://schemas.microsoft.com/office/word/2010/wordprocessingDrawing" xmlns:wp="http://schemas.openxmlformats.org/drawingml/2006/wordprocessingDrawing" xmlns:w10="urn:schemas-microsoft-com:office:word" xmlns:w="http://schemas.openxmlformats.org/wordprocessingml/2006/main" xmlns:w14="http://schemas.microsoft.com/office/word/2010/wordml" xmlns:w15="http://schemas.microsoft.com/office/word/2012/wordml" xmlns:w16cid="http://schemas.microsoft.com/office/word/2016/wordml/cid" xmlns:w16se="http://schemas.microsoft.com/office/word/2015/wordml/symex" xmlns:wpg="http://schemas.microsoft.com/office/word/2010/wordprocessingGroup" xmlns:wpi="http://schemas.microsoft.com/office/word/2010/wordprocessingInk" xmlns:wne="http://schemas.microsoft.com/office/word/2006/wordml" xmlns:wps="http://schemas.microsoft.com/office/word/2010/wordprocessingShape" mc:Ignorable="w14 w15 w16se w16cid wp14">
   <w:p>
     <w:pPr>
@@ -7039,7 +7051,7 @@
         <w:rStyle w:val="Nmerodepgina"/>
         <w:noProof/>
       </w:rPr>
-      <w:t>7</w:t>
+      <w:t>1</w:t>
     </w:r>
     <w:r>
       <w:rPr>
@@ -7088,6 +7100,16 @@
 </w:ftr>
 </file>
 
+<file path=word/footer3.xml><?xml version="1.0" encoding="utf-8"?>
+<w:ftr xmlns:wpc="http://schemas.microsoft.com/office/word/2010/wordprocessingCanvas" xmlns:cx="http://schemas.microsoft.com/office/drawing/2014/chartex" xmlns:cx1="http://schemas.microsoft.com/office/drawing/2015/9/8/chartex" xmlns:cx2="http://schemas.microsoft.com/office/drawing/2015/10/21/chartex" xmlns:cx3="http://schemas.microsoft.com/office/drawing/2016/5/9/chartex" xmlns:cx4="http://schemas.microsoft.com/office/drawing/2016/5/10/chartex" xmlns:cx5="http://schemas.microsoft.com/office/drawing/2016/5/11/chartex" xmlns:cx6="http://schemas.microsoft.com/office/drawing/2016/5/12/chartex" xmlns:cx7="http://schemas.microsoft.com/office/drawing/2016/5/13/chartex" xmlns:cx8="http://schemas.microsoft.com/office/drawing/2016/5/14/chartex" xmlns:mc="http://schemas.openxmlformats.org/markup-compatibility/2006" xmlns:aink="http://schemas.microsoft.com/office/drawing/2016/ink" xmlns:am3d="http://schemas.microsoft.com/office/drawing/2017/model3d" xmlns:o="urn:schemas-microsoft-com:office:office" xmlns:r="http://schemas.openxmlformats.org/officeDocument/2006/relationships" xmlns:m="http://schemas.openxmlformats.org/officeDocument/2006/math" xmlns:v="urn:schemas-microsoft-com:vml" xmlns:wp14="http://schemas.microsoft.com/office/word/2010/wordprocessingDrawing" xmlns:wp="http://schemas.openxmlformats.org/drawingml/2006/wordprocessingDrawing" xmlns:w10="urn:schemas-microsoft-com:office:word" xmlns:w="http://schemas.openxmlformats.org/wordprocessingml/2006/main" xmlns:w14="http://schemas.microsoft.com/office/word/2010/wordml" xmlns:w15="http://schemas.microsoft.com/office/word/2012/wordml" xmlns:w16cid="http://schemas.microsoft.com/office/word/2016/wordml/cid" xmlns:w16se="http://schemas.microsoft.com/office/word/2015/wordml/symex" xmlns:wpg="http://schemas.microsoft.com/office/word/2010/wordprocessingGroup" xmlns:wpi="http://schemas.microsoft.com/office/word/2010/wordprocessingInk" xmlns:wne="http://schemas.microsoft.com/office/word/2006/wordml" xmlns:wps="http://schemas.microsoft.com/office/word/2010/wordprocessingShape" mc:Ignorable="w14 w15 w16se w16cid wp14">
+  <w:p>
+    <w:pPr>
+      <w:pStyle w:val="Piedepgina"/>
+    </w:pPr>
+  </w:p>
+</w:ftr>
+</file>
+
 <file path=word/footnotes.xml><?xml version="1.0" encoding="utf-8"?>
 <w:footnotes xmlns:wpc="http://schemas.microsoft.com/office/word/2010/wordprocessingCanvas" xmlns:cx="http://schemas.microsoft.com/office/drawing/2014/chartex" xmlns:cx1="http://schemas.microsoft.com/office/drawing/2015/9/8/chartex" xmlns:cx2="http://schemas.microsoft.com/office/drawing/2015/10/21/chartex" xmlns:cx3="http://schemas.microsoft.com/office/drawing/2016/5/9/chartex" xmlns:cx4="http://schemas.microsoft.com/office/drawing/2016/5/10/chartex" xmlns:cx5="http://schemas.microsoft.com/office/drawing/2016/5/11/chartex" xmlns:cx6="http://schemas.microsoft.com/office/drawing/2016/5/12/chartex" xmlns:cx7="http://schemas.microsoft.com/office/drawing/2016/5/13/chartex" xmlns:cx8="http://schemas.microsoft.com/office/drawing/2016/5/14/chartex" xmlns:mc="http://schemas.openxmlformats.org/markup-compatibility/2006" xmlns:aink="http://schemas.microsoft.com/office/drawing/2016/ink" xmlns:am3d="http://schemas.microsoft.com/office/drawing/2017/model3d" xmlns:o="urn:schemas-microsoft-com:office:office" xmlns:r="http://schemas.openxmlformats.org/officeDocument/2006/relationships" xmlns:m="http://schemas.openxmlformats.org/officeDocument/2006/math" xmlns:v="urn:schemas-microsoft-com:vml" xmlns:wp14="http://schemas.microsoft.com/office/word/2010/wordprocessingDrawing" xmlns:wp="http://schemas.openxmlformats.org/drawingml/2006/wordprocessingDrawing" xmlns:w10="urn:schemas-microsoft-com:office:word" xmlns:w="http://schemas.openxmlformats.org/wordprocessingml/2006/main" xmlns:w14="http://schemas.microsoft.com/office/word/2010/wordml" xmlns:w15="http://schemas.microsoft.com/office/word/2012/wordml" xmlns:w16cid="http://schemas.microsoft.com/office/word/2016/wordml/cid" xmlns:w16se="http://schemas.microsoft.com/office/word/2015/wordml/symex" xmlns:wpg="http://schemas.microsoft.com/office/word/2010/wordprocessingGroup" xmlns:wpi="http://schemas.microsoft.com/office/word/2010/wordprocessingInk" xmlns:wne="http://schemas.microsoft.com/office/word/2006/wordml" xmlns:wps="http://schemas.microsoft.com/office/word/2010/wordprocessingShape" mc:Ignorable="w14 w15 w16se w16cid wp14">
   <w:footnote w:type="separator" w:id="-1">
@@ -7108,6 +7130,16 @@
 </file>
 
 <file path=word/header1.xml><?xml version="1.0" encoding="utf-8"?>
+<w:hdr xmlns:wpc="http://schemas.microsoft.com/office/word/2010/wordprocessingCanvas" xmlns:cx="http://schemas.microsoft.com/office/drawing/2014/chartex" xmlns:cx1="http://schemas.microsoft.com/office/drawing/2015/9/8/chartex" xmlns:cx2="http://schemas.microsoft.com/office/drawing/2015/10/21/chartex" xmlns:cx3="http://schemas.microsoft.com/office/drawing/2016/5/9/chartex" xmlns:cx4="http://schemas.microsoft.com/office/drawing/2016/5/10/chartex" xmlns:cx5="http://schemas.microsoft.com/office/drawing/2016/5/11/chartex" xmlns:cx6="http://schemas.microsoft.com/office/drawing/2016/5/12/chartex" xmlns:cx7="http://schemas.microsoft.com/office/drawing/2016/5/13/chartex" xmlns:cx8="http://schemas.microsoft.com/office/drawing/2016/5/14/chartex" xmlns:mc="http://schemas.openxmlformats.org/markup-compatibility/2006" xmlns:aink="http://schemas.microsoft.com/office/drawing/2016/ink" xmlns:am3d="http://schemas.microsoft.com/office/drawing/2017/model3d" xmlns:o="urn:schemas-microsoft-com:office:office" xmlns:r="http://schemas.openxmlformats.org/officeDocument/2006/relationships" xmlns:m="http://schemas.openxmlformats.org/officeDocument/2006/math" xmlns:v="urn:schemas-microsoft-com:vml" xmlns:wp14="http://schemas.microsoft.com/office/word/2010/wordprocessingDrawing" xmlns:wp="http://schemas.openxmlformats.org/drawingml/2006/wordprocessingDrawing" xmlns:w10="urn:schemas-microsoft-com:office:word" xmlns:w="http://schemas.openxmlformats.org/wordprocessingml/2006/main" xmlns:w14="http://schemas.microsoft.com/office/word/2010/wordml" xmlns:w15="http://schemas.microsoft.com/office/word/2012/wordml" xmlns:w16cid="http://schemas.microsoft.com/office/word/2016/wordml/cid" xmlns:w16se="http://schemas.microsoft.com/office/word/2015/wordml/symex" xmlns:wpg="http://schemas.microsoft.com/office/word/2010/wordprocessingGroup" xmlns:wpi="http://schemas.microsoft.com/office/word/2010/wordprocessingInk" xmlns:wne="http://schemas.microsoft.com/office/word/2006/wordml" xmlns:wps="http://schemas.microsoft.com/office/word/2010/wordprocessingShape" mc:Ignorable="w14 w15 w16se w16cid wp14">
+  <w:p>
+    <w:pPr>
+      <w:pStyle w:val="Encabezado"/>
+    </w:pPr>
+  </w:p>
+</w:hdr>
+</file>
+
+<file path=word/header2.xml><?xml version="1.0" encoding="utf-8"?>
 <w:hdr xmlns:wpc="http://schemas.microsoft.com/office/word/2010/wordprocessingCanvas" xmlns:cx="http://schemas.microsoft.com/office/drawing/2014/chartex" xmlns:cx1="http://schemas.microsoft.com/office/drawing/2015/9/8/chartex" xmlns:cx2="http://schemas.microsoft.com/office/drawing/2015/10/21/chartex" xmlns:cx3="http://schemas.microsoft.com/office/drawing/2016/5/9/chartex" xmlns:cx4="http://schemas.microsoft.com/office/drawing/2016/5/10/chartex" xmlns:cx5="http://schemas.microsoft.com/office/drawing/2016/5/11/chartex" xmlns:cx6="http://schemas.microsoft.com/office/drawing/2016/5/12/chartex" xmlns:cx7="http://schemas.microsoft.com/office/drawing/2016/5/13/chartex" xmlns:cx8="http://schemas.microsoft.com/office/drawing/2016/5/14/chartex" xmlns:mc="http://schemas.openxmlformats.org/markup-compatibility/2006" xmlns:aink="http://schemas.microsoft.com/office/drawing/2016/ink" xmlns:am3d="http://schemas.microsoft.com/office/drawing/2017/model3d" xmlns:o="urn:schemas-microsoft-com:office:office" xmlns:r="http://schemas.openxmlformats.org/officeDocument/2006/relationships" xmlns:m="http://schemas.openxmlformats.org/officeDocument/2006/math" xmlns:v="urn:schemas-microsoft-com:vml" xmlns:wp14="http://schemas.microsoft.com/office/word/2010/wordprocessingDrawing" xmlns:wp="http://schemas.openxmlformats.org/drawingml/2006/wordprocessingDrawing" xmlns:w10="urn:schemas-microsoft-com:office:word" xmlns:w="http://schemas.openxmlformats.org/wordprocessingml/2006/main" xmlns:w14="http://schemas.microsoft.com/office/word/2010/wordml" xmlns:w15="http://schemas.microsoft.com/office/word/2012/wordml" xmlns:w16cid="http://schemas.microsoft.com/office/word/2016/wordml/cid" xmlns:w16se="http://schemas.microsoft.com/office/word/2015/wordml/symex" xmlns:wpg="http://schemas.microsoft.com/office/word/2010/wordprocessingGroup" xmlns:wpi="http://schemas.microsoft.com/office/word/2010/wordprocessingInk" xmlns:wne="http://schemas.microsoft.com/office/word/2006/wordml" xmlns:wps="http://schemas.microsoft.com/office/word/2010/wordprocessingShape" mc:Ignorable="w14 w15 w16se w16cid wp14">
   <w:tbl>
     <w:tblPr>
@@ -7241,8 +7273,57 @@
               <w:b/>
             </w:rPr>
           </w:pPr>
+          <w:r>
+            <w:rPr>
+              <w:b/>
+              <w:noProof/>
+            </w:rPr>
+            <w:drawing>
+              <wp:inline distT="0" distB="0" distL="0" distR="0">
+                <wp:extent cx="695325" cy="840945"/>
+                <wp:effectExtent l="0" t="0" r="0" b="0"/>
+                <wp:docPr id="1" name="Imagen 1"/>
+                <wp:cNvGraphicFramePr>
+                  <a:graphicFrameLocks xmlns:a="http://schemas.openxmlformats.org/drawingml/2006/main" noChangeAspect="1"/>
+                </wp:cNvGraphicFramePr>
+                <a:graphic xmlns:a="http://schemas.openxmlformats.org/drawingml/2006/main">
+                  <a:graphicData uri="http://schemas.openxmlformats.org/drawingml/2006/picture">
+                    <pic:pic xmlns:pic="http://schemas.openxmlformats.org/drawingml/2006/picture">
+                      <pic:nvPicPr>
+                        <pic:cNvPr id="1" name="LOGO.PNG"/>
+                        <pic:cNvPicPr/>
+                      </pic:nvPicPr>
+                      <pic:blipFill>
+                        <a:blip r:embed="rId2">
+                          <a:extLst>
+                            <a:ext uri="{28A0092B-C50C-407E-A947-70E740481C1C}">
+                              <a14:useLocalDpi xmlns:a14="http://schemas.microsoft.com/office/drawing/2010/main" val="0"/>
+                            </a:ext>
+                          </a:extLst>
+                        </a:blip>
+                        <a:stretch>
+                          <a:fillRect/>
+                        </a:stretch>
+                      </pic:blipFill>
+                      <pic:spPr>
+                        <a:xfrm>
+                          <a:off x="0" y="0"/>
+                          <a:ext cx="702571" cy="849708"/>
+                        </a:xfrm>
+                        <a:prstGeom prst="rect">
+                          <a:avLst/>
+                        </a:prstGeom>
+                      </pic:spPr>
+                    </pic:pic>
+                  </a:graphicData>
+                </a:graphic>
+              </wp:inline>
+            </w:drawing>
+          </w:r>
         </w:p>
       </w:tc>
+      <w:bookmarkStart w:id="27" w:name="_GoBack"/>
+      <w:bookmarkEnd w:id="27"/>
     </w:tr>
     <w:tr>
       <w:trPr>
@@ -7408,6 +7489,16 @@
       </w:tc>
     </w:tr>
   </w:tbl>
+  <w:p>
+    <w:pPr>
+      <w:pStyle w:val="Encabezado"/>
+    </w:pPr>
+  </w:p>
+</w:hdr>
+</file>
+
+<file path=word/header3.xml><?xml version="1.0" encoding="utf-8"?>
+<w:hdr xmlns:wpc="http://schemas.microsoft.com/office/word/2010/wordprocessingCanvas" xmlns:cx="http://schemas.microsoft.com/office/drawing/2014/chartex" xmlns:cx1="http://schemas.microsoft.com/office/drawing/2015/9/8/chartex" xmlns:cx2="http://schemas.microsoft.com/office/drawing/2015/10/21/chartex" xmlns:cx3="http://schemas.microsoft.com/office/drawing/2016/5/9/chartex" xmlns:cx4="http://schemas.microsoft.com/office/drawing/2016/5/10/chartex" xmlns:cx5="http://schemas.microsoft.com/office/drawing/2016/5/11/chartex" xmlns:cx6="http://schemas.microsoft.com/office/drawing/2016/5/12/chartex" xmlns:cx7="http://schemas.microsoft.com/office/drawing/2016/5/13/chartex" xmlns:cx8="http://schemas.microsoft.com/office/drawing/2016/5/14/chartex" xmlns:mc="http://schemas.openxmlformats.org/markup-compatibility/2006" xmlns:aink="http://schemas.microsoft.com/office/drawing/2016/ink" xmlns:am3d="http://schemas.microsoft.com/office/drawing/2017/model3d" xmlns:o="urn:schemas-microsoft-com:office:office" xmlns:r="http://schemas.openxmlformats.org/officeDocument/2006/relationships" xmlns:m="http://schemas.openxmlformats.org/officeDocument/2006/math" xmlns:v="urn:schemas-microsoft-com:vml" xmlns:wp14="http://schemas.microsoft.com/office/word/2010/wordprocessingDrawing" xmlns:wp="http://schemas.openxmlformats.org/drawingml/2006/wordprocessingDrawing" xmlns:w10="urn:schemas-microsoft-com:office:word" xmlns:w="http://schemas.openxmlformats.org/wordprocessingml/2006/main" xmlns:w14="http://schemas.microsoft.com/office/word/2010/wordml" xmlns:w15="http://schemas.microsoft.com/office/word/2012/wordml" xmlns:w16cid="http://schemas.microsoft.com/office/word/2016/wordml/cid" xmlns:w16se="http://schemas.microsoft.com/office/word/2015/wordml/symex" xmlns:wpg="http://schemas.microsoft.com/office/word/2010/wordprocessingGroup" xmlns:wpi="http://schemas.microsoft.com/office/word/2010/wordprocessingInk" xmlns:wne="http://schemas.microsoft.com/office/word/2006/wordml" xmlns:wps="http://schemas.microsoft.com/office/word/2010/wordprocessingShape" mc:Ignorable="w14 w15 w16se w16cid wp14">
   <w:p>
     <w:pPr>
       <w:pStyle w:val="Encabezado"/>

</xml_diff>

<commit_message>
Agrego información de contato, horario disponible y solución a conflictos
</commit_message>
<xml_diff>
--- a/Primera Entrega/ActaConstitucion.docx
+++ b/Primera Entrega/ActaConstitucion.docx
@@ -2809,6 +2809,11 @@
             <w:pPr>
               <w:jc w:val="both"/>
             </w:pPr>
+            <w:proofErr w:type="spellStart"/>
+            <w:r>
+              <w:t>pabloposada</w:t>
+            </w:r>
+            <w:proofErr w:type="spellEnd"/>
           </w:p>
         </w:tc>
         <w:tc>
@@ -2889,6 +2894,9 @@
             <w:pPr>
               <w:jc w:val="center"/>
             </w:pPr>
+            <w:r>
+              <w:t>ajcalderon13</w:t>
+            </w:r>
           </w:p>
         </w:tc>
         <w:tc>
@@ -4348,12 +4356,19 @@
     </w:p>
     <w:p>
       <w:pPr>
-        <w:ind w:left="360"/>
         <w:jc w:val="both"/>
         <w:rPr>
           <w:rFonts w:cs="Arial"/>
         </w:rPr>
       </w:pPr>
+      <w:r>
+        <w:rPr>
+          <w:rFonts w:cs="Arial"/>
+        </w:rPr>
+        <w:t>Al presentarse un conflicto, el líder de la rama a la cual pertenezca será el encargado de solucionar dicho conflicto. Sí este no tiene la solución a dicho conflicto, tendrá que informar al equipo  para tratar de llegar a una solución de común acuerdo.</w:t>
+      </w:r>
+      <w:bookmarkStart w:id="10" w:name="_GoBack"/>
+      <w:bookmarkEnd w:id="10"/>
     </w:p>
     <w:p>
       <w:pPr>
@@ -4363,7 +4378,7 @@
           <w:lang w:val="es-MX"/>
         </w:rPr>
       </w:pPr>
-      <w:bookmarkStart w:id="10" w:name="_Toc328401240"/>
+      <w:bookmarkStart w:id="11" w:name="_Toc328401240"/>
       <w:r>
         <w:rPr>
           <w:rFonts w:cs="Arial"/>
@@ -4371,17 +4386,17 @@
         </w:rPr>
         <w:t>Compromisos</w:t>
       </w:r>
-      <w:bookmarkEnd w:id="10"/>
+      <w:bookmarkEnd w:id="11"/>
     </w:p>
     <w:p>
       <w:pPr>
         <w:pStyle w:val="Ttulo2"/>
       </w:pPr>
-      <w:bookmarkStart w:id="11" w:name="_Toc328401241"/>
+      <w:bookmarkStart w:id="12" w:name="_Toc328401241"/>
       <w:r>
         <w:t>Disponibilidad de los participantes</w:t>
       </w:r>
-      <w:bookmarkEnd w:id="11"/>
+      <w:bookmarkEnd w:id="12"/>
     </w:p>
     <w:tbl>
       <w:tblPr>
@@ -4684,6 +4699,7 @@
               <w:rPr>
                 <w:lang w:val="en-US"/>
               </w:rPr>
+              <w:lastRenderedPageBreak/>
               <w:t>2 pm – 4pm</w:t>
             </w:r>
           </w:p>
@@ -5197,6 +5213,109 @@
           </w:tcPr>
           <w:p>
             <w:pPr>
+              <w:rPr>
+                <w:b/>
+              </w:rPr>
+            </w:pPr>
+            <w:r>
+              <w:rPr>
+                <w:b/>
+              </w:rPr>
+              <w:t>Lunes:</w:t>
+            </w:r>
+          </w:p>
+          <w:p>
+            <w:r>
+              <w:t>10:00 am – 2:00 pm</w:t>
+            </w:r>
+          </w:p>
+          <w:p>
+            <w:r>
+              <w:t xml:space="preserve">  4:00 pm – 6:00 pm</w:t>
+            </w:r>
+          </w:p>
+          <w:p>
+            <w:pPr>
+              <w:rPr>
+                <w:b/>
+              </w:rPr>
+            </w:pPr>
+          </w:p>
+          <w:p>
+            <w:pPr>
+              <w:rPr>
+                <w:b/>
+              </w:rPr>
+            </w:pPr>
+            <w:r>
+              <w:rPr>
+                <w:b/>
+              </w:rPr>
+              <w:t>Martes:</w:t>
+            </w:r>
+          </w:p>
+          <w:p>
+            <w:r>
+              <w:t>12:00 pm - 2:00 pm</w:t>
+            </w:r>
+          </w:p>
+          <w:p>
+            <w:pPr>
+              <w:rPr>
+                <w:b/>
+              </w:rPr>
+            </w:pPr>
+          </w:p>
+          <w:p>
+            <w:pPr>
+              <w:rPr>
+                <w:b/>
+              </w:rPr>
+            </w:pPr>
+            <w:r>
+              <w:rPr>
+                <w:b/>
+              </w:rPr>
+              <w:t>Miércoles:</w:t>
+            </w:r>
+          </w:p>
+          <w:p>
+            <w:r>
+              <w:t>6:00 pm – 8:00 pm</w:t>
+            </w:r>
+          </w:p>
+          <w:p>
+            <w:pPr>
+              <w:rPr>
+                <w:b/>
+              </w:rPr>
+            </w:pPr>
+          </w:p>
+          <w:p>
+            <w:pPr>
+              <w:rPr>
+                <w:b/>
+              </w:rPr>
+            </w:pPr>
+            <w:r>
+              <w:rPr>
+                <w:b/>
+              </w:rPr>
+              <w:t>Jueves:</w:t>
+            </w:r>
+          </w:p>
+          <w:p>
+            <w:r>
+              <w:t>12:00 pm -2:00 pm</w:t>
+            </w:r>
+          </w:p>
+          <w:p>
+            <w:r>
+              <w:t>6:00 pm – 8:00 pm</w:t>
+            </w:r>
+          </w:p>
+          <w:p>
+            <w:pPr>
               <w:jc w:val="center"/>
             </w:pPr>
           </w:p>
@@ -5216,6 +5335,9 @@
             <w:pPr>
               <w:jc w:val="center"/>
             </w:pPr>
+            <w:r>
+              <w:t>16 horas</w:t>
+            </w:r>
           </w:p>
         </w:tc>
       </w:tr>
@@ -5267,6 +5389,7 @@
           </w:p>
           <w:p>
             <w:r>
+              <w:lastRenderedPageBreak/>
               <w:t>4:00 pm – 6:00 pm</w:t>
             </w:r>
           </w:p>
@@ -5331,6 +5454,7 @@
               <w:jc w:val="center"/>
             </w:pPr>
             <w:r>
+              <w:lastRenderedPageBreak/>
               <w:t>8 horas</w:t>
             </w:r>
           </w:p>
@@ -5342,18 +5466,17 @@
       <w:pPr>
         <w:pStyle w:val="Ttulo1"/>
       </w:pPr>
-      <w:bookmarkStart w:id="12" w:name="_Toc328401242"/>
-      <w:r>
-        <w:lastRenderedPageBreak/>
+      <w:bookmarkStart w:id="13" w:name="_Toc328401242"/>
+      <w:r>
         <w:t>Objetivos</w:t>
       </w:r>
-      <w:bookmarkEnd w:id="12"/>
+      <w:bookmarkEnd w:id="13"/>
     </w:p>
     <w:p>
       <w:pPr>
         <w:pStyle w:val="Ttulo2"/>
       </w:pPr>
-      <w:bookmarkStart w:id="13" w:name="_Toc328401243"/>
+      <w:bookmarkStart w:id="14" w:name="_Toc328401243"/>
       <w:r>
         <w:t>O</w:t>
       </w:r>
@@ -5363,7 +5486,7 @@
       <w:r>
         <w:t>equipo</w:t>
       </w:r>
-      <w:bookmarkEnd w:id="13"/>
+      <w:bookmarkEnd w:id="14"/>
     </w:p>
     <w:p>
       <w:pPr>
@@ -5456,14 +5579,14 @@
       <w:pPr>
         <w:pStyle w:val="Ttulo2"/>
       </w:pPr>
-      <w:bookmarkStart w:id="14" w:name="_Toc328401244"/>
+      <w:bookmarkStart w:id="15" w:name="_Toc328401244"/>
       <w:r>
         <w:t xml:space="preserve">Objetivos de los miembros del </w:t>
       </w:r>
       <w:r>
         <w:t>equipo</w:t>
       </w:r>
-      <w:bookmarkEnd w:id="14"/>
+      <w:bookmarkEnd w:id="15"/>
     </w:p>
     <w:p/>
     <w:p>
@@ -5551,7 +5674,7 @@
       <w:pPr>
         <w:pStyle w:val="Ttulo2"/>
       </w:pPr>
-      <w:bookmarkStart w:id="15" w:name="_Toc328401245"/>
+      <w:bookmarkStart w:id="16" w:name="_Toc328401245"/>
       <w:r>
         <w:t xml:space="preserve">Objetivos de los </w:t>
       </w:r>
@@ -5561,18 +5684,18 @@
       <w:r>
         <w:t>oles</w:t>
       </w:r>
-      <w:bookmarkEnd w:id="15"/>
+      <w:bookmarkEnd w:id="16"/>
     </w:p>
     <w:p>
       <w:pPr>
         <w:pStyle w:val="Ttulo3"/>
         <w:jc w:val="both"/>
       </w:pPr>
-      <w:bookmarkStart w:id="16" w:name="_Toc328401246"/>
+      <w:bookmarkStart w:id="17" w:name="_Toc328401246"/>
       <w:r>
         <w:t>Líder</w:t>
       </w:r>
-      <w:bookmarkEnd w:id="16"/>
+      <w:bookmarkEnd w:id="17"/>
     </w:p>
     <w:p/>
     <w:p>
@@ -5660,11 +5783,11 @@
         <w:pStyle w:val="Ttulo3"/>
         <w:jc w:val="both"/>
       </w:pPr>
-      <w:bookmarkStart w:id="17" w:name="_Toc328401247"/>
+      <w:bookmarkStart w:id="18" w:name="_Toc328401247"/>
       <w:r>
         <w:t>Líder de planeación</w:t>
       </w:r>
-      <w:bookmarkEnd w:id="17"/>
+      <w:bookmarkEnd w:id="18"/>
     </w:p>
     <w:p>
       <w:pPr>
@@ -5751,7 +5874,7 @@
         <w:pStyle w:val="Ttulo3"/>
         <w:jc w:val="both"/>
       </w:pPr>
-      <w:bookmarkStart w:id="18" w:name="_Toc328401248"/>
+      <w:bookmarkStart w:id="19" w:name="_Toc328401248"/>
       <w:r>
         <w:t>Líder de proceso</w:t>
       </w:r>
@@ -5761,7 +5884,7 @@
       <w:r>
         <w:t>/calidad</w:t>
       </w:r>
-      <w:bookmarkEnd w:id="18"/>
+      <w:bookmarkEnd w:id="19"/>
     </w:p>
     <w:p>
       <w:pPr>
@@ -5846,11 +5969,11 @@
       <w:pPr>
         <w:pStyle w:val="Ttulo3"/>
       </w:pPr>
-      <w:bookmarkStart w:id="19" w:name="_Toc328401249"/>
+      <w:bookmarkStart w:id="20" w:name="_Toc328401249"/>
       <w:r>
         <w:t>Líder de desarrollo</w:t>
       </w:r>
-      <w:bookmarkEnd w:id="19"/>
+      <w:bookmarkEnd w:id="20"/>
     </w:p>
     <w:p>
       <w:pPr>
@@ -5935,11 +6058,11 @@
       <w:pPr>
         <w:pStyle w:val="Ttulo3"/>
       </w:pPr>
-      <w:bookmarkStart w:id="20" w:name="_Toc328401250"/>
+      <w:bookmarkStart w:id="21" w:name="_Toc328401250"/>
       <w:r>
         <w:t>Líder de soporte</w:t>
       </w:r>
-      <w:bookmarkEnd w:id="20"/>
+      <w:bookmarkEnd w:id="21"/>
     </w:p>
     <w:p>
       <w:pPr>
@@ -6025,24 +6148,25 @@
       <w:pPr>
         <w:pStyle w:val="Ttulo1"/>
       </w:pPr>
-      <w:bookmarkStart w:id="21" w:name="_Toc328401251"/>
-      <w:r>
+      <w:bookmarkStart w:id="22" w:name="_Toc328401251"/>
+      <w:r>
+        <w:lastRenderedPageBreak/>
         <w:t>Definición general del proyecto</w:t>
       </w:r>
-      <w:bookmarkEnd w:id="21"/>
+      <w:bookmarkEnd w:id="22"/>
     </w:p>
     <w:p>
       <w:pPr>
         <w:pStyle w:val="Ttulo2"/>
       </w:pPr>
-      <w:bookmarkStart w:id="22" w:name="_Toc328401252"/>
+      <w:bookmarkStart w:id="23" w:name="_Toc328401252"/>
       <w:r>
         <w:t>Objetivo</w:t>
       </w:r>
       <w:r>
         <w:t>s del Proyecto</w:t>
       </w:r>
-      <w:bookmarkEnd w:id="22"/>
+      <w:bookmarkEnd w:id="23"/>
     </w:p>
     <w:p/>
     <w:p/>
@@ -6050,11 +6174,11 @@
       <w:pPr>
         <w:pStyle w:val="Ttulo2"/>
       </w:pPr>
-      <w:bookmarkStart w:id="23" w:name="_Toc328401253"/>
+      <w:bookmarkStart w:id="24" w:name="_Toc328401253"/>
       <w:r>
         <w:t>Alcance del Proyecto</w:t>
       </w:r>
-      <w:bookmarkEnd w:id="23"/>
+      <w:bookmarkEnd w:id="24"/>
     </w:p>
     <w:p/>
     <w:p/>
@@ -6063,12 +6187,11 @@
       <w:pPr>
         <w:pStyle w:val="Ttulo2"/>
       </w:pPr>
-      <w:bookmarkStart w:id="24" w:name="_Toc328401254"/>
-      <w:r>
-        <w:lastRenderedPageBreak/>
+      <w:bookmarkStart w:id="25" w:name="_Toc328401254"/>
+      <w:r>
         <w:t>Metas del Proyecto</w:t>
       </w:r>
-      <w:bookmarkEnd w:id="24"/>
+      <w:bookmarkEnd w:id="25"/>
     </w:p>
     <w:p>
       <w:pPr>
@@ -6101,11 +6224,11 @@
       <w:pPr>
         <w:pStyle w:val="Ttulo2"/>
       </w:pPr>
-      <w:bookmarkStart w:id="25" w:name="_Toc328401255"/>
+      <w:bookmarkStart w:id="26" w:name="_Toc328401255"/>
       <w:r>
         <w:t>Restricciones y suposiciones</w:t>
       </w:r>
-      <w:bookmarkEnd w:id="25"/>
+      <w:bookmarkEnd w:id="26"/>
     </w:p>
     <w:p/>
     <w:p/>
@@ -6115,11 +6238,11 @@
       <w:pPr>
         <w:pStyle w:val="Ttulo1"/>
       </w:pPr>
-      <w:bookmarkStart w:id="26" w:name="_Toc328401256"/>
+      <w:bookmarkStart w:id="27" w:name="_Toc328401256"/>
       <w:r>
         <w:t>Firma del acta</w:t>
       </w:r>
-      <w:bookmarkEnd w:id="26"/>
+      <w:bookmarkEnd w:id="27"/>
     </w:p>
     <w:p>
       <w:pPr>
@@ -6641,6 +6764,7 @@
                 <w:sz w:val="18"/>
                 <w:szCs w:val="18"/>
               </w:rPr>
+              <w:lastRenderedPageBreak/>
               <w:t>Fecha</w:t>
             </w:r>
             <w:proofErr w:type="spellEnd"/>
@@ -6967,12 +7091,8 @@
       </w:r>
     </w:p>
     <w:sectPr>
-      <w:headerReference w:type="even" r:id="rId9"/>
-      <w:headerReference w:type="default" r:id="rId10"/>
-      <w:footerReference w:type="even" r:id="rId11"/>
-      <w:footerReference w:type="default" r:id="rId12"/>
-      <w:headerReference w:type="first" r:id="rId13"/>
-      <w:footerReference w:type="first" r:id="rId14"/>
+      <w:headerReference w:type="default" r:id="rId9"/>
+      <w:footerReference w:type="default" r:id="rId10"/>
       <w:pgSz w:w="12242" w:h="15842" w:code="119"/>
       <w:pgMar w:top="1701" w:right="1701" w:bottom="1701" w:left="2268" w:header="720" w:footer="720" w:gutter="0"/>
       <w:cols w:space="720"/>
@@ -7001,16 +7121,6 @@
 </file>
 
 <file path=word/footer1.xml><?xml version="1.0" encoding="utf-8"?>
-<w:ftr xmlns:wpc="http://schemas.microsoft.com/office/word/2010/wordprocessingCanvas" xmlns:cx="http://schemas.microsoft.com/office/drawing/2014/chartex" xmlns:cx1="http://schemas.microsoft.com/office/drawing/2015/9/8/chartex" xmlns:cx2="http://schemas.microsoft.com/office/drawing/2015/10/21/chartex" xmlns:cx3="http://schemas.microsoft.com/office/drawing/2016/5/9/chartex" xmlns:cx4="http://schemas.microsoft.com/office/drawing/2016/5/10/chartex" xmlns:cx5="http://schemas.microsoft.com/office/drawing/2016/5/11/chartex" xmlns:cx6="http://schemas.microsoft.com/office/drawing/2016/5/12/chartex" xmlns:cx7="http://schemas.microsoft.com/office/drawing/2016/5/13/chartex" xmlns:cx8="http://schemas.microsoft.com/office/drawing/2016/5/14/chartex" xmlns:mc="http://schemas.openxmlformats.org/markup-compatibility/2006" xmlns:aink="http://schemas.microsoft.com/office/drawing/2016/ink" xmlns:am3d="http://schemas.microsoft.com/office/drawing/2017/model3d" xmlns:o="urn:schemas-microsoft-com:office:office" xmlns:r="http://schemas.openxmlformats.org/officeDocument/2006/relationships" xmlns:m="http://schemas.openxmlformats.org/officeDocument/2006/math" xmlns:v="urn:schemas-microsoft-com:vml" xmlns:wp14="http://schemas.microsoft.com/office/word/2010/wordprocessingDrawing" xmlns:wp="http://schemas.openxmlformats.org/drawingml/2006/wordprocessingDrawing" xmlns:w10="urn:schemas-microsoft-com:office:word" xmlns:w="http://schemas.openxmlformats.org/wordprocessingml/2006/main" xmlns:w14="http://schemas.microsoft.com/office/word/2010/wordml" xmlns:w15="http://schemas.microsoft.com/office/word/2012/wordml" xmlns:w16cid="http://schemas.microsoft.com/office/word/2016/wordml/cid" xmlns:w16se="http://schemas.microsoft.com/office/word/2015/wordml/symex" xmlns:wpg="http://schemas.microsoft.com/office/word/2010/wordprocessingGroup" xmlns:wpi="http://schemas.microsoft.com/office/word/2010/wordprocessingInk" xmlns:wne="http://schemas.microsoft.com/office/word/2006/wordml" xmlns:wps="http://schemas.microsoft.com/office/word/2010/wordprocessingShape" mc:Ignorable="w14 w15 w16se w16cid wp14">
-  <w:p>
-    <w:pPr>
-      <w:pStyle w:val="Piedepgina"/>
-    </w:pPr>
-  </w:p>
-</w:ftr>
-</file>
-
-<file path=word/footer2.xml><?xml version="1.0" encoding="utf-8"?>
 <w:ftr xmlns:wpc="http://schemas.microsoft.com/office/word/2010/wordprocessingCanvas" xmlns:cx="http://schemas.microsoft.com/office/drawing/2014/chartex" xmlns:cx1="http://schemas.microsoft.com/office/drawing/2015/9/8/chartex" xmlns:cx2="http://schemas.microsoft.com/office/drawing/2015/10/21/chartex" xmlns:cx3="http://schemas.microsoft.com/office/drawing/2016/5/9/chartex" xmlns:cx4="http://schemas.microsoft.com/office/drawing/2016/5/10/chartex" xmlns:cx5="http://schemas.microsoft.com/office/drawing/2016/5/11/chartex" xmlns:cx6="http://schemas.microsoft.com/office/drawing/2016/5/12/chartex" xmlns:cx7="http://schemas.microsoft.com/office/drawing/2016/5/13/chartex" xmlns:cx8="http://schemas.microsoft.com/office/drawing/2016/5/14/chartex" xmlns:mc="http://schemas.openxmlformats.org/markup-compatibility/2006" xmlns:aink="http://schemas.microsoft.com/office/drawing/2016/ink" xmlns:am3d="http://schemas.microsoft.com/office/drawing/2017/model3d" xmlns:o="urn:schemas-microsoft-com:office:office" xmlns:r="http://schemas.openxmlformats.org/officeDocument/2006/relationships" xmlns:m="http://schemas.openxmlformats.org/officeDocument/2006/math" xmlns:v="urn:schemas-microsoft-com:vml" xmlns:wp14="http://schemas.microsoft.com/office/word/2010/wordprocessingDrawing" xmlns:wp="http://schemas.openxmlformats.org/drawingml/2006/wordprocessingDrawing" xmlns:w10="urn:schemas-microsoft-com:office:word" xmlns:w="http://schemas.openxmlformats.org/wordprocessingml/2006/main" xmlns:w14="http://schemas.microsoft.com/office/word/2010/wordml" xmlns:w15="http://schemas.microsoft.com/office/word/2012/wordml" xmlns:w16cid="http://schemas.microsoft.com/office/word/2016/wordml/cid" xmlns:w16se="http://schemas.microsoft.com/office/word/2015/wordml/symex" xmlns:wpg="http://schemas.microsoft.com/office/word/2010/wordprocessingGroup" xmlns:wpi="http://schemas.microsoft.com/office/word/2010/wordprocessingInk" xmlns:wne="http://schemas.microsoft.com/office/word/2006/wordml" xmlns:wps="http://schemas.microsoft.com/office/word/2010/wordprocessingShape" mc:Ignorable="w14 w15 w16se w16cid wp14">
   <w:p>
     <w:pPr>
@@ -7051,7 +7161,7 @@
         <w:rStyle w:val="Nmerodepgina"/>
         <w:noProof/>
       </w:rPr>
-      <w:t>1</w:t>
+      <w:t>3</w:t>
     </w:r>
     <w:r>
       <w:rPr>
@@ -7088,7 +7198,7 @@
         <w:rStyle w:val="Nmerodepgina"/>
         <w:noProof/>
       </w:rPr>
-      <w:t>7</w:t>
+      <w:t>8</w:t>
     </w:r>
     <w:r>
       <w:rPr>
@@ -7100,16 +7210,6 @@
 </w:ftr>
 </file>
 
-<file path=word/footer3.xml><?xml version="1.0" encoding="utf-8"?>
-<w:ftr xmlns:wpc="http://schemas.microsoft.com/office/word/2010/wordprocessingCanvas" xmlns:cx="http://schemas.microsoft.com/office/drawing/2014/chartex" xmlns:cx1="http://schemas.microsoft.com/office/drawing/2015/9/8/chartex" xmlns:cx2="http://schemas.microsoft.com/office/drawing/2015/10/21/chartex" xmlns:cx3="http://schemas.microsoft.com/office/drawing/2016/5/9/chartex" xmlns:cx4="http://schemas.microsoft.com/office/drawing/2016/5/10/chartex" xmlns:cx5="http://schemas.microsoft.com/office/drawing/2016/5/11/chartex" xmlns:cx6="http://schemas.microsoft.com/office/drawing/2016/5/12/chartex" xmlns:cx7="http://schemas.microsoft.com/office/drawing/2016/5/13/chartex" xmlns:cx8="http://schemas.microsoft.com/office/drawing/2016/5/14/chartex" xmlns:mc="http://schemas.openxmlformats.org/markup-compatibility/2006" xmlns:aink="http://schemas.microsoft.com/office/drawing/2016/ink" xmlns:am3d="http://schemas.microsoft.com/office/drawing/2017/model3d" xmlns:o="urn:schemas-microsoft-com:office:office" xmlns:r="http://schemas.openxmlformats.org/officeDocument/2006/relationships" xmlns:m="http://schemas.openxmlformats.org/officeDocument/2006/math" xmlns:v="urn:schemas-microsoft-com:vml" xmlns:wp14="http://schemas.microsoft.com/office/word/2010/wordprocessingDrawing" xmlns:wp="http://schemas.openxmlformats.org/drawingml/2006/wordprocessingDrawing" xmlns:w10="urn:schemas-microsoft-com:office:word" xmlns:w="http://schemas.openxmlformats.org/wordprocessingml/2006/main" xmlns:w14="http://schemas.microsoft.com/office/word/2010/wordml" xmlns:w15="http://schemas.microsoft.com/office/word/2012/wordml" xmlns:w16cid="http://schemas.microsoft.com/office/word/2016/wordml/cid" xmlns:w16se="http://schemas.microsoft.com/office/word/2015/wordml/symex" xmlns:wpg="http://schemas.microsoft.com/office/word/2010/wordprocessingGroup" xmlns:wpi="http://schemas.microsoft.com/office/word/2010/wordprocessingInk" xmlns:wne="http://schemas.microsoft.com/office/word/2006/wordml" xmlns:wps="http://schemas.microsoft.com/office/word/2010/wordprocessingShape" mc:Ignorable="w14 w15 w16se w16cid wp14">
-  <w:p>
-    <w:pPr>
-      <w:pStyle w:val="Piedepgina"/>
-    </w:pPr>
-  </w:p>
-</w:ftr>
-</file>
-
 <file path=word/footnotes.xml><?xml version="1.0" encoding="utf-8"?>
 <w:footnotes xmlns:wpc="http://schemas.microsoft.com/office/word/2010/wordprocessingCanvas" xmlns:cx="http://schemas.microsoft.com/office/drawing/2014/chartex" xmlns:cx1="http://schemas.microsoft.com/office/drawing/2015/9/8/chartex" xmlns:cx2="http://schemas.microsoft.com/office/drawing/2015/10/21/chartex" xmlns:cx3="http://schemas.microsoft.com/office/drawing/2016/5/9/chartex" xmlns:cx4="http://schemas.microsoft.com/office/drawing/2016/5/10/chartex" xmlns:cx5="http://schemas.microsoft.com/office/drawing/2016/5/11/chartex" xmlns:cx6="http://schemas.microsoft.com/office/drawing/2016/5/12/chartex" xmlns:cx7="http://schemas.microsoft.com/office/drawing/2016/5/13/chartex" xmlns:cx8="http://schemas.microsoft.com/office/drawing/2016/5/14/chartex" xmlns:mc="http://schemas.openxmlformats.org/markup-compatibility/2006" xmlns:aink="http://schemas.microsoft.com/office/drawing/2016/ink" xmlns:am3d="http://schemas.microsoft.com/office/drawing/2017/model3d" xmlns:o="urn:schemas-microsoft-com:office:office" xmlns:r="http://schemas.openxmlformats.org/officeDocument/2006/relationships" xmlns:m="http://schemas.openxmlformats.org/officeDocument/2006/math" xmlns:v="urn:schemas-microsoft-com:vml" xmlns:wp14="http://schemas.microsoft.com/office/word/2010/wordprocessingDrawing" xmlns:wp="http://schemas.openxmlformats.org/drawingml/2006/wordprocessingDrawing" xmlns:w10="urn:schemas-microsoft-com:office:word" xmlns:w="http://schemas.openxmlformats.org/wordprocessingml/2006/main" xmlns:w14="http://schemas.microsoft.com/office/word/2010/wordml" xmlns:w15="http://schemas.microsoft.com/office/word/2012/wordml" xmlns:w16cid="http://schemas.microsoft.com/office/word/2016/wordml/cid" xmlns:w16se="http://schemas.microsoft.com/office/word/2015/wordml/symex" xmlns:wpg="http://schemas.microsoft.com/office/word/2010/wordprocessingGroup" xmlns:wpi="http://schemas.microsoft.com/office/word/2010/wordprocessingInk" xmlns:wne="http://schemas.microsoft.com/office/word/2006/wordml" xmlns:wps="http://schemas.microsoft.com/office/word/2010/wordprocessingShape" mc:Ignorable="w14 w15 w16se w16cid wp14">
   <w:footnote w:type="separator" w:id="-1">
@@ -7130,16 +7230,6 @@
 </file>
 
 <file path=word/header1.xml><?xml version="1.0" encoding="utf-8"?>
-<w:hdr xmlns:wpc="http://schemas.microsoft.com/office/word/2010/wordprocessingCanvas" xmlns:cx="http://schemas.microsoft.com/office/drawing/2014/chartex" xmlns:cx1="http://schemas.microsoft.com/office/drawing/2015/9/8/chartex" xmlns:cx2="http://schemas.microsoft.com/office/drawing/2015/10/21/chartex" xmlns:cx3="http://schemas.microsoft.com/office/drawing/2016/5/9/chartex" xmlns:cx4="http://schemas.microsoft.com/office/drawing/2016/5/10/chartex" xmlns:cx5="http://schemas.microsoft.com/office/drawing/2016/5/11/chartex" xmlns:cx6="http://schemas.microsoft.com/office/drawing/2016/5/12/chartex" xmlns:cx7="http://schemas.microsoft.com/office/drawing/2016/5/13/chartex" xmlns:cx8="http://schemas.microsoft.com/office/drawing/2016/5/14/chartex" xmlns:mc="http://schemas.openxmlformats.org/markup-compatibility/2006" xmlns:aink="http://schemas.microsoft.com/office/drawing/2016/ink" xmlns:am3d="http://schemas.microsoft.com/office/drawing/2017/model3d" xmlns:o="urn:schemas-microsoft-com:office:office" xmlns:r="http://schemas.openxmlformats.org/officeDocument/2006/relationships" xmlns:m="http://schemas.openxmlformats.org/officeDocument/2006/math" xmlns:v="urn:schemas-microsoft-com:vml" xmlns:wp14="http://schemas.microsoft.com/office/word/2010/wordprocessingDrawing" xmlns:wp="http://schemas.openxmlformats.org/drawingml/2006/wordprocessingDrawing" xmlns:w10="urn:schemas-microsoft-com:office:word" xmlns:w="http://schemas.openxmlformats.org/wordprocessingml/2006/main" xmlns:w14="http://schemas.microsoft.com/office/word/2010/wordml" xmlns:w15="http://schemas.microsoft.com/office/word/2012/wordml" xmlns:w16cid="http://schemas.microsoft.com/office/word/2016/wordml/cid" xmlns:w16se="http://schemas.microsoft.com/office/word/2015/wordml/symex" xmlns:wpg="http://schemas.microsoft.com/office/word/2010/wordprocessingGroup" xmlns:wpi="http://schemas.microsoft.com/office/word/2010/wordprocessingInk" xmlns:wne="http://schemas.microsoft.com/office/word/2006/wordml" xmlns:wps="http://schemas.microsoft.com/office/word/2010/wordprocessingShape" mc:Ignorable="w14 w15 w16se w16cid wp14">
-  <w:p>
-    <w:pPr>
-      <w:pStyle w:val="Encabezado"/>
-    </w:pPr>
-  </w:p>
-</w:hdr>
-</file>
-
-<file path=word/header2.xml><?xml version="1.0" encoding="utf-8"?>
 <w:hdr xmlns:wpc="http://schemas.microsoft.com/office/word/2010/wordprocessingCanvas" xmlns:cx="http://schemas.microsoft.com/office/drawing/2014/chartex" xmlns:cx1="http://schemas.microsoft.com/office/drawing/2015/9/8/chartex" xmlns:cx2="http://schemas.microsoft.com/office/drawing/2015/10/21/chartex" xmlns:cx3="http://schemas.microsoft.com/office/drawing/2016/5/9/chartex" xmlns:cx4="http://schemas.microsoft.com/office/drawing/2016/5/10/chartex" xmlns:cx5="http://schemas.microsoft.com/office/drawing/2016/5/11/chartex" xmlns:cx6="http://schemas.microsoft.com/office/drawing/2016/5/12/chartex" xmlns:cx7="http://schemas.microsoft.com/office/drawing/2016/5/13/chartex" xmlns:cx8="http://schemas.microsoft.com/office/drawing/2016/5/14/chartex" xmlns:mc="http://schemas.openxmlformats.org/markup-compatibility/2006" xmlns:aink="http://schemas.microsoft.com/office/drawing/2016/ink" xmlns:am3d="http://schemas.microsoft.com/office/drawing/2017/model3d" xmlns:o="urn:schemas-microsoft-com:office:office" xmlns:r="http://schemas.openxmlformats.org/officeDocument/2006/relationships" xmlns:m="http://schemas.openxmlformats.org/officeDocument/2006/math" xmlns:v="urn:schemas-microsoft-com:vml" xmlns:wp14="http://schemas.microsoft.com/office/word/2010/wordprocessingDrawing" xmlns:wp="http://schemas.openxmlformats.org/drawingml/2006/wordprocessingDrawing" xmlns:w10="urn:schemas-microsoft-com:office:word" xmlns:w="http://schemas.openxmlformats.org/wordprocessingml/2006/main" xmlns:w14="http://schemas.microsoft.com/office/word/2010/wordml" xmlns:w15="http://schemas.microsoft.com/office/word/2012/wordml" xmlns:w16cid="http://schemas.microsoft.com/office/word/2016/wordml/cid" xmlns:w16se="http://schemas.microsoft.com/office/word/2015/wordml/symex" xmlns:wpg="http://schemas.microsoft.com/office/word/2010/wordprocessingGroup" xmlns:wpi="http://schemas.microsoft.com/office/word/2010/wordprocessingInk" xmlns:wne="http://schemas.microsoft.com/office/word/2006/wordml" xmlns:wps="http://schemas.microsoft.com/office/word/2010/wordprocessingShape" mc:Ignorable="w14 w15 w16se w16cid wp14">
   <w:tbl>
     <w:tblPr>
@@ -7322,8 +7412,6 @@
           </w:r>
         </w:p>
       </w:tc>
-      <w:bookmarkStart w:id="27" w:name="_GoBack"/>
-      <w:bookmarkEnd w:id="27"/>
     </w:tr>
     <w:tr>
       <w:trPr>
@@ -7489,16 +7577,6 @@
       </w:tc>
     </w:tr>
   </w:tbl>
-  <w:p>
-    <w:pPr>
-      <w:pStyle w:val="Encabezado"/>
-    </w:pPr>
-  </w:p>
-</w:hdr>
-</file>
-
-<file path=word/header3.xml><?xml version="1.0" encoding="utf-8"?>
-<w:hdr xmlns:wpc="http://schemas.microsoft.com/office/word/2010/wordprocessingCanvas" xmlns:cx="http://schemas.microsoft.com/office/drawing/2014/chartex" xmlns:cx1="http://schemas.microsoft.com/office/drawing/2015/9/8/chartex" xmlns:cx2="http://schemas.microsoft.com/office/drawing/2015/10/21/chartex" xmlns:cx3="http://schemas.microsoft.com/office/drawing/2016/5/9/chartex" xmlns:cx4="http://schemas.microsoft.com/office/drawing/2016/5/10/chartex" xmlns:cx5="http://schemas.microsoft.com/office/drawing/2016/5/11/chartex" xmlns:cx6="http://schemas.microsoft.com/office/drawing/2016/5/12/chartex" xmlns:cx7="http://schemas.microsoft.com/office/drawing/2016/5/13/chartex" xmlns:cx8="http://schemas.microsoft.com/office/drawing/2016/5/14/chartex" xmlns:mc="http://schemas.openxmlformats.org/markup-compatibility/2006" xmlns:aink="http://schemas.microsoft.com/office/drawing/2016/ink" xmlns:am3d="http://schemas.microsoft.com/office/drawing/2017/model3d" xmlns:o="urn:schemas-microsoft-com:office:office" xmlns:r="http://schemas.openxmlformats.org/officeDocument/2006/relationships" xmlns:m="http://schemas.openxmlformats.org/officeDocument/2006/math" xmlns:v="urn:schemas-microsoft-com:vml" xmlns:wp14="http://schemas.microsoft.com/office/word/2010/wordprocessingDrawing" xmlns:wp="http://schemas.openxmlformats.org/drawingml/2006/wordprocessingDrawing" xmlns:w10="urn:schemas-microsoft-com:office:word" xmlns:w="http://schemas.openxmlformats.org/wordprocessingml/2006/main" xmlns:w14="http://schemas.microsoft.com/office/word/2010/wordml" xmlns:w15="http://schemas.microsoft.com/office/word/2012/wordml" xmlns:w16cid="http://schemas.microsoft.com/office/word/2016/wordml/cid" xmlns:w16se="http://schemas.microsoft.com/office/word/2015/wordml/symex" xmlns:wpg="http://schemas.microsoft.com/office/word/2010/wordprocessingGroup" xmlns:wpi="http://schemas.microsoft.com/office/word/2010/wordprocessingInk" xmlns:wne="http://schemas.microsoft.com/office/word/2006/wordml" xmlns:wps="http://schemas.microsoft.com/office/word/2010/wordprocessingShape" mc:Ignorable="w14 w15 w16se w16cid wp14">
   <w:p>
     <w:pPr>
       <w:pStyle w:val="Encabezado"/>

</xml_diff>

<commit_message>
Acta de constirucion finalizada
</commit_message>
<xml_diff>
--- a/Primera Entrega/ActaConstitucion.docx
+++ b/Primera Entrega/ActaConstitucion.docx
@@ -2849,10 +2849,13 @@
           </w:tcPr>
           <w:p>
             <w:r>
-              <w:t xml:space="preserve">Alfredo </w:t>
-            </w:r>
-            <w:r>
-              <w:t>José</w:t>
+              <w:t>Alfredo</w:t>
+            </w:r>
+            <w:r>
+              <w:t>j</w:t>
+            </w:r>
+            <w:r>
+              <w:t>osé</w:t>
             </w:r>
             <w:r>
               <w:t xml:space="preserve"> </w:t>
@@ -2875,7 +2878,12 @@
           <w:p>
             <w:hyperlink r:id="rId8" w:history="1">
               <w:r>
-                <w:t>alfredo-jose@upc.edu.co</w:t>
+                <w:rPr>
+                  <w:rStyle w:val="Hipervnculo"/>
+                  <w:color w:val="auto"/>
+                  <w:u w:val="none"/>
+                </w:rPr>
+                <w:t>alfredojose-caldero@upc.edu.co</w:t>
               </w:r>
             </w:hyperlink>
           </w:p>
@@ -3046,8 +3054,13 @@
             <w:pPr>
               <w:jc w:val="both"/>
             </w:pPr>
-            <w:r>
-              <w:t>carlos.cruz98@hotmail.com</w:t>
+            <w:proofErr w:type="gramStart"/>
+            <w:r>
+              <w:t>carlos.cruz</w:t>
+            </w:r>
+            <w:proofErr w:type="gramEnd"/>
+            <w:r>
+              <w:t>98</w:t>
             </w:r>
           </w:p>
         </w:tc>
@@ -3345,7 +3358,13 @@
           </w:tcPr>
           <w:p>
             <w:r>
-              <w:t>Alfredo José Calderón</w:t>
+              <w:t>Alfredo</w:t>
+            </w:r>
+            <w:r>
+              <w:t>j</w:t>
+            </w:r>
+            <w:r>
+              <w:t>osé Calderón</w:t>
             </w:r>
           </w:p>
         </w:tc>
@@ -4365,8 +4384,43 @@
         <w:rPr>
           <w:rFonts w:cs="Arial"/>
         </w:rPr>
-        <w:t>Al presentarse un conflicto, el líder de la rama a la cual pertenezca será el encargado de solucionar dicho conflicto. Sí este no tiene la solución a dicho conflicto, tendrá que informar al equipo  para tratar de llegar a una solución de común acuerdo.</w:t>
-      </w:r>
+        <w:t xml:space="preserve">Al presentarse un conflicto, el líder de la rama a la cual pertenezca será el encargado de solucionar dicho conflicto. Sí este no tiene la solución a dicho conflicto, tendrá que informar al </w:t>
+      </w:r>
+      <w:r>
+        <w:rPr>
+          <w:rFonts w:cs="Arial"/>
+        </w:rPr>
+        <w:t>equipo para</w:t>
+      </w:r>
+      <w:bookmarkStart w:id="10" w:name="_GoBack"/>
+      <w:bookmarkEnd w:id="10"/>
+      <w:r>
+        <w:rPr>
+          <w:rFonts w:cs="Arial"/>
+        </w:rPr>
+        <w:t xml:space="preserve"> tratar de llegar a una solución de común acuerdo.</w:t>
+      </w:r>
+    </w:p>
+    <w:p>
+      <w:pPr>
+        <w:rPr>
+          <w:rFonts w:cs="Arial"/>
+        </w:rPr>
+      </w:pPr>
+      <w:r>
+        <w:rPr>
+          <w:rFonts w:cs="Arial"/>
+        </w:rPr>
+        <w:br w:type="page"/>
+      </w:r>
+    </w:p>
+    <w:p>
+      <w:pPr>
+        <w:jc w:val="both"/>
+        <w:rPr>
+          <w:rFonts w:cs="Arial"/>
+        </w:rPr>
+      </w:pPr>
     </w:p>
     <w:p>
       <w:pPr>
@@ -4376,7 +4430,7 @@
           <w:lang w:val="es-MX"/>
         </w:rPr>
       </w:pPr>
-      <w:bookmarkStart w:id="10" w:name="_Toc328401240"/>
+      <w:bookmarkStart w:id="11" w:name="_Toc328401240"/>
       <w:r>
         <w:rPr>
           <w:rFonts w:cs="Arial"/>
@@ -4384,17 +4438,17 @@
         </w:rPr>
         <w:t>Compromisos</w:t>
       </w:r>
-      <w:bookmarkEnd w:id="10"/>
+      <w:bookmarkEnd w:id="11"/>
     </w:p>
     <w:p>
       <w:pPr>
         <w:pStyle w:val="Ttulo2"/>
       </w:pPr>
-      <w:bookmarkStart w:id="11" w:name="_Toc328401241"/>
+      <w:bookmarkStart w:id="12" w:name="_Toc328401241"/>
       <w:r>
         <w:t>Disponibilidad de los participantes</w:t>
       </w:r>
-      <w:bookmarkEnd w:id="11"/>
+      <w:bookmarkEnd w:id="12"/>
     </w:p>
     <w:tbl>
       <w:tblPr>
@@ -4697,7 +4751,6 @@
               <w:rPr>
                 <w:lang w:val="en-US"/>
               </w:rPr>
-              <w:lastRenderedPageBreak/>
               <w:t>2 pm – 4pm</w:t>
             </w:r>
           </w:p>
@@ -4741,7 +4794,6 @@
               <w:jc w:val="center"/>
             </w:pPr>
             <w:r>
-              <w:lastRenderedPageBreak/>
               <w:t>8</w:t>
             </w:r>
             <w:r>
@@ -5167,6 +5219,7 @@
               <w:jc w:val="center"/>
             </w:pPr>
             <w:r>
+              <w:lastRenderedPageBreak/>
               <w:t>9 horas</w:t>
             </w:r>
           </w:p>
@@ -5193,11 +5246,7 @@
           <w:p/>
           <w:p/>
           <w:p/>
-          <w:p>
-            <w:r>
-              <w:t>Pablo Balcero</w:t>
-            </w:r>
-          </w:p>
+          <w:p/>
         </w:tc>
         <w:tc>
           <w:tcPr>
@@ -5213,22 +5262,40 @@
             <w:pPr>
               <w:rPr>
                 <w:b/>
+                <w:lang w:val="en-US"/>
               </w:rPr>
             </w:pPr>
             <w:r>
               <w:rPr>
                 <w:b/>
+                <w:lang w:val="en-US"/>
               </w:rPr>
               <w:t>Lunes:</w:t>
             </w:r>
           </w:p>
           <w:p>
-            <w:r>
+            <w:pPr>
+              <w:rPr>
+                <w:lang w:val="en-US"/>
+              </w:rPr>
+            </w:pPr>
+            <w:r>
+              <w:rPr>
+                <w:lang w:val="en-US"/>
+              </w:rPr>
               <w:t>10:00 am – 2:00 pm</w:t>
             </w:r>
           </w:p>
           <w:p>
-            <w:r>
+            <w:pPr>
+              <w:rPr>
+                <w:lang w:val="en-US"/>
+              </w:rPr>
+            </w:pPr>
+            <w:r>
+              <w:rPr>
+                <w:lang w:val="en-US"/>
+              </w:rPr>
               <w:t xml:space="preserve">  4:00 pm – 6:00 pm</w:t>
             </w:r>
           </w:p>
@@ -5236,6 +5303,7 @@
             <w:pPr>
               <w:rPr>
                 <w:b/>
+                <w:lang w:val="en-US"/>
               </w:rPr>
             </w:pPr>
           </w:p>
@@ -5243,17 +5311,36 @@
             <w:pPr>
               <w:rPr>
                 <w:b/>
+                <w:lang w:val="en-US"/>
               </w:rPr>
             </w:pPr>
+            <w:proofErr w:type="spellStart"/>
             <w:r>
               <w:rPr>
                 <w:b/>
-              </w:rPr>
-              <w:t>Martes:</w:t>
-            </w:r>
-          </w:p>
-          <w:p>
-            <w:r>
+                <w:lang w:val="en-US"/>
+              </w:rPr>
+              <w:t>Martes</w:t>
+            </w:r>
+            <w:proofErr w:type="spellEnd"/>
+            <w:r>
+              <w:rPr>
+                <w:b/>
+                <w:lang w:val="en-US"/>
+              </w:rPr>
+              <w:t>:</w:t>
+            </w:r>
+          </w:p>
+          <w:p>
+            <w:pPr>
+              <w:rPr>
+                <w:lang w:val="en-US"/>
+              </w:rPr>
+            </w:pPr>
+            <w:r>
+              <w:rPr>
+                <w:lang w:val="en-US"/>
+              </w:rPr>
               <w:t>12:00 pm - 2:00 pm</w:t>
             </w:r>
           </w:p>
@@ -5261,6 +5348,7 @@
             <w:pPr>
               <w:rPr>
                 <w:b/>
+                <w:lang w:val="en-US"/>
               </w:rPr>
             </w:pPr>
           </w:p>
@@ -5268,17 +5356,36 @@
             <w:pPr>
               <w:rPr>
                 <w:b/>
+                <w:lang w:val="en-US"/>
               </w:rPr>
             </w:pPr>
+            <w:proofErr w:type="spellStart"/>
             <w:r>
               <w:rPr>
                 <w:b/>
-              </w:rPr>
-              <w:t>Miércoles:</w:t>
-            </w:r>
-          </w:p>
-          <w:p>
-            <w:r>
+                <w:lang w:val="en-US"/>
+              </w:rPr>
+              <w:t>Miércoles</w:t>
+            </w:r>
+            <w:proofErr w:type="spellEnd"/>
+            <w:r>
+              <w:rPr>
+                <w:b/>
+                <w:lang w:val="en-US"/>
+              </w:rPr>
+              <w:t>:</w:t>
+            </w:r>
+          </w:p>
+          <w:p>
+            <w:pPr>
+              <w:rPr>
+                <w:lang w:val="en-US"/>
+              </w:rPr>
+            </w:pPr>
+            <w:r>
+              <w:rPr>
+                <w:lang w:val="en-US"/>
+              </w:rPr>
               <w:t>6:00 pm – 8:00 pm</w:t>
             </w:r>
           </w:p>
@@ -5286,6 +5393,7 @@
             <w:pPr>
               <w:rPr>
                 <w:b/>
+                <w:lang w:val="en-US"/>
               </w:rPr>
             </w:pPr>
           </w:p>
@@ -5293,28 +5401,49 @@
             <w:pPr>
               <w:rPr>
                 <w:b/>
+                <w:lang w:val="en-US"/>
               </w:rPr>
             </w:pPr>
             <w:r>
               <w:rPr>
                 <w:b/>
+                <w:lang w:val="en-US"/>
               </w:rPr>
               <w:t>Jueves:</w:t>
             </w:r>
           </w:p>
           <w:p>
-            <w:r>
+            <w:pPr>
+              <w:rPr>
+                <w:lang w:val="en-US"/>
+              </w:rPr>
+            </w:pPr>
+            <w:r>
+              <w:rPr>
+                <w:lang w:val="en-US"/>
+              </w:rPr>
               <w:t>12:00 pm -2:00 pm</w:t>
             </w:r>
           </w:p>
           <w:p>
-            <w:r>
+            <w:pPr>
+              <w:rPr>
+                <w:lang w:val="en-US"/>
+              </w:rPr>
+            </w:pPr>
+            <w:r>
+              <w:rPr>
+                <w:lang w:val="en-US"/>
+              </w:rPr>
               <w:t>6:00 pm – 8:00 pm</w:t>
             </w:r>
           </w:p>
           <w:p>
             <w:pPr>
               <w:jc w:val="center"/>
+              <w:rPr>
+                <w:lang w:val="en-US"/>
+              </w:rPr>
             </w:pPr>
           </w:p>
         </w:tc>
@@ -5334,7 +5463,13 @@
               <w:jc w:val="center"/>
             </w:pPr>
             <w:r>
-              <w:t>16 horas</w:t>
+              <w:t>1</w:t>
+            </w:r>
+            <w:r>
+              <w:t>4</w:t>
+            </w:r>
+            <w:r>
+              <w:t xml:space="preserve"> horas</w:t>
             </w:r>
           </w:p>
         </w:tc>
@@ -5352,7 +5487,7 @@
           </w:tcPr>
           <w:p>
             <w:r>
-              <w:t xml:space="preserve">Carlos Eduardo Cruz Rodríguez </w:t>
+              <w:t>Pablo Balcero</w:t>
             </w:r>
           </w:p>
         </w:tc>
@@ -5370,69 +5505,188 @@
             <w:pPr>
               <w:rPr>
                 <w:b/>
+                <w:lang w:val="en-US"/>
               </w:rPr>
             </w:pPr>
             <w:r>
               <w:rPr>
                 <w:b/>
-                <w:i/>
+                <w:lang w:val="en-US"/>
               </w:rPr>
               <w:t>Lunes:</w:t>
             </w:r>
           </w:p>
           <w:p>
-            <w:r>
-              <w:t>12:00 am – 2:00 pm</w:t>
-            </w:r>
-          </w:p>
-          <w:p>
-            <w:r>
-              <w:lastRenderedPageBreak/>
-              <w:t>4:00 pm – 6:00 pm</w:t>
-            </w:r>
-          </w:p>
-          <w:p/>
-          <w:p>
             <w:pPr>
               <w:rPr>
+                <w:lang w:val="en-US"/>
+              </w:rPr>
+            </w:pPr>
+            <w:r>
+              <w:rPr>
+                <w:lang w:val="en-US"/>
+              </w:rPr>
+              <w:t>10:00 am – 2:00 pm</w:t>
+            </w:r>
+          </w:p>
+          <w:p>
+            <w:pPr>
+              <w:rPr>
+                <w:lang w:val="en-US"/>
+              </w:rPr>
+            </w:pPr>
+            <w:r>
+              <w:rPr>
+                <w:lang w:val="en-US"/>
+              </w:rPr>
+              <w:t xml:space="preserve">  4:00 pm – 6:00 pm</w:t>
+            </w:r>
+          </w:p>
+          <w:p>
+            <w:pPr>
+              <w:rPr>
                 <w:b/>
+                <w:lang w:val="en-US"/>
               </w:rPr>
             </w:pPr>
-            <w:r>
+          </w:p>
+          <w:p>
+            <w:pPr>
               <w:rPr>
                 <w:b/>
-                <w:i/>
-              </w:rPr>
-              <w:t>Martes:</w:t>
-            </w:r>
-          </w:p>
-          <w:p>
-            <w:r>
-              <w:t>10:00 am – 12:00 am</w:t>
-            </w:r>
-          </w:p>
-          <w:p/>
+                <w:lang w:val="en-US"/>
+              </w:rPr>
+            </w:pPr>
+            <w:proofErr w:type="spellStart"/>
+            <w:r>
+              <w:rPr>
+                <w:b/>
+                <w:lang w:val="en-US"/>
+              </w:rPr>
+              <w:t>Martes</w:t>
+            </w:r>
+            <w:proofErr w:type="spellEnd"/>
+            <w:r>
+              <w:rPr>
+                <w:b/>
+                <w:lang w:val="en-US"/>
+              </w:rPr>
+              <w:t>:</w:t>
+            </w:r>
+          </w:p>
           <w:p>
             <w:pPr>
               <w:rPr>
+                <w:lang w:val="en-US"/>
+              </w:rPr>
+            </w:pPr>
+            <w:r>
+              <w:rPr>
+                <w:lang w:val="en-US"/>
+              </w:rPr>
+              <w:t>12:00 pm - 2:00 pm</w:t>
+            </w:r>
+          </w:p>
+          <w:p>
+            <w:pPr>
+              <w:rPr>
                 <w:b/>
+                <w:lang w:val="en-US"/>
               </w:rPr>
             </w:pPr>
-            <w:r>
+          </w:p>
+          <w:p>
+            <w:pPr>
               <w:rPr>
                 <w:b/>
-              </w:rPr>
-              <w:t xml:space="preserve">Viernes: </w:t>
-            </w:r>
-          </w:p>
-          <w:p>
-            <w:r>
-              <w:t>10:00 am – 12:00 am</w:t>
+                <w:lang w:val="en-US"/>
+              </w:rPr>
+            </w:pPr>
+            <w:proofErr w:type="spellStart"/>
+            <w:r>
+              <w:rPr>
+                <w:b/>
+                <w:lang w:val="en-US"/>
+              </w:rPr>
+              <w:t>Miércoles</w:t>
+            </w:r>
+            <w:proofErr w:type="spellEnd"/>
+            <w:r>
+              <w:rPr>
+                <w:b/>
+                <w:lang w:val="en-US"/>
+              </w:rPr>
+              <w:t>:</w:t>
             </w:r>
           </w:p>
           <w:p>
             <w:pPr>
-              <w:jc w:val="center"/>
+              <w:rPr>
+                <w:lang w:val="en-US"/>
+              </w:rPr>
+            </w:pPr>
+            <w:r>
+              <w:rPr>
+                <w:lang w:val="en-US"/>
+              </w:rPr>
+              <w:t>6:00 pm – 8:00 pm</w:t>
+            </w:r>
+          </w:p>
+          <w:p>
+            <w:pPr>
+              <w:rPr>
+                <w:b/>
+                <w:lang w:val="en-US"/>
+              </w:rPr>
+            </w:pPr>
+          </w:p>
+          <w:p>
+            <w:pPr>
+              <w:rPr>
+                <w:b/>
+                <w:lang w:val="en-US"/>
+              </w:rPr>
+            </w:pPr>
+            <w:r>
+              <w:rPr>
+                <w:b/>
+                <w:lang w:val="en-US"/>
+              </w:rPr>
+              <w:t>Jueves:</w:t>
+            </w:r>
+          </w:p>
+          <w:p>
+            <w:pPr>
+              <w:rPr>
+                <w:lang w:val="en-US"/>
+              </w:rPr>
+            </w:pPr>
+            <w:r>
+              <w:rPr>
+                <w:lang w:val="en-US"/>
+              </w:rPr>
+              <w:t>12:00 pm -2:00 pm</w:t>
+            </w:r>
+          </w:p>
+          <w:p>
+            <w:pPr>
+              <w:rPr>
+                <w:lang w:val="en-US"/>
+              </w:rPr>
+            </w:pPr>
+            <w:r>
+              <w:rPr>
+                <w:lang w:val="en-US"/>
+              </w:rPr>
+              <w:t>6:00 pm – 8:00 pm</w:t>
+            </w:r>
+          </w:p>
+          <w:p>
+            <w:pPr>
+              <w:rPr>
+                <w:b/>
+                <w:lang w:val="en-US"/>
+              </w:rPr>
             </w:pPr>
           </w:p>
         </w:tc>
@@ -5450,9 +5704,173 @@
           <w:p>
             <w:pPr>
               <w:jc w:val="center"/>
+              <w:rPr>
+                <w:lang w:val="en-US"/>
+              </w:rPr>
             </w:pPr>
             <w:r>
-              <w:lastRenderedPageBreak/>
+              <w:rPr>
+                <w:lang w:val="en-US"/>
+              </w:rPr>
+              <w:t>14 horas</w:t>
+            </w:r>
+          </w:p>
+        </w:tc>
+      </w:tr>
+      <w:tr>
+        <w:tc>
+          <w:tcPr>
+            <w:tcW w:w="2127" w:type="dxa"/>
+            <w:tcBorders>
+              <w:top w:val="single" w:sz="4" w:space="0" w:color="auto"/>
+              <w:left w:val="single" w:sz="4" w:space="0" w:color="auto"/>
+              <w:bottom w:val="single" w:sz="4" w:space="0" w:color="auto"/>
+              <w:right w:val="single" w:sz="4" w:space="0" w:color="auto"/>
+            </w:tcBorders>
+          </w:tcPr>
+          <w:p>
+            <w:r>
+              <w:t xml:space="preserve">Carlos Eduardo Cruz Rodríguez </w:t>
+            </w:r>
+          </w:p>
+        </w:tc>
+        <w:tc>
+          <w:tcPr>
+            <w:tcW w:w="2334" w:type="dxa"/>
+            <w:tcBorders>
+              <w:top w:val="single" w:sz="4" w:space="0" w:color="auto"/>
+              <w:left w:val="single" w:sz="4" w:space="0" w:color="auto"/>
+              <w:bottom w:val="single" w:sz="4" w:space="0" w:color="auto"/>
+              <w:right w:val="single" w:sz="4" w:space="0" w:color="auto"/>
+            </w:tcBorders>
+          </w:tcPr>
+          <w:p>
+            <w:pPr>
+              <w:rPr>
+                <w:b/>
+              </w:rPr>
+            </w:pPr>
+            <w:r>
+              <w:rPr>
+                <w:b/>
+                <w:i/>
+              </w:rPr>
+              <w:t>Lunes:</w:t>
+            </w:r>
+          </w:p>
+          <w:p>
+            <w:r>
+              <w:t>12:00 am – 2:00 pm</w:t>
+            </w:r>
+          </w:p>
+          <w:p>
+            <w:pPr>
+              <w:rPr>
+                <w:lang w:val="en-US"/>
+              </w:rPr>
+            </w:pPr>
+            <w:r>
+              <w:rPr>
+                <w:lang w:val="en-US"/>
+              </w:rPr>
+              <w:t>4:00 pm – 6:00 pm</w:t>
+            </w:r>
+          </w:p>
+          <w:p>
+            <w:pPr>
+              <w:rPr>
+                <w:lang w:val="en-US"/>
+              </w:rPr>
+            </w:pPr>
+          </w:p>
+          <w:p>
+            <w:pPr>
+              <w:rPr>
+                <w:b/>
+                <w:lang w:val="en-US"/>
+              </w:rPr>
+            </w:pPr>
+            <w:proofErr w:type="spellStart"/>
+            <w:r>
+              <w:rPr>
+                <w:b/>
+                <w:i/>
+                <w:lang w:val="en-US"/>
+              </w:rPr>
+              <w:t>Martes</w:t>
+            </w:r>
+            <w:proofErr w:type="spellEnd"/>
+            <w:r>
+              <w:rPr>
+                <w:b/>
+                <w:i/>
+                <w:lang w:val="en-US"/>
+              </w:rPr>
+              <w:t>:</w:t>
+            </w:r>
+          </w:p>
+          <w:p>
+            <w:pPr>
+              <w:rPr>
+                <w:lang w:val="en-US"/>
+              </w:rPr>
+            </w:pPr>
+            <w:r>
+              <w:rPr>
+                <w:lang w:val="en-US"/>
+              </w:rPr>
+              <w:t>10:00 am – 12:00 am</w:t>
+            </w:r>
+          </w:p>
+          <w:p>
+            <w:pPr>
+              <w:rPr>
+                <w:lang w:val="en-US"/>
+              </w:rPr>
+            </w:pPr>
+          </w:p>
+          <w:p>
+            <w:pPr>
+              <w:rPr>
+                <w:b/>
+                <w:lang w:val="en-US"/>
+              </w:rPr>
+            </w:pPr>
+            <w:r>
+              <w:rPr>
+                <w:b/>
+                <w:lang w:val="en-US"/>
+              </w:rPr>
+              <w:t xml:space="preserve">Viernes: </w:t>
+            </w:r>
+          </w:p>
+          <w:p>
+            <w:r>
+              <w:t>10:00 am – 12:00 am</w:t>
+            </w:r>
+          </w:p>
+          <w:p>
+            <w:pPr>
+              <w:jc w:val="center"/>
+            </w:pPr>
+          </w:p>
+        </w:tc>
+        <w:tc>
+          <w:tcPr>
+            <w:tcW w:w="2747" w:type="dxa"/>
+            <w:tcBorders>
+              <w:top w:val="single" w:sz="4" w:space="0" w:color="auto"/>
+              <w:left w:val="single" w:sz="4" w:space="0" w:color="auto"/>
+              <w:bottom w:val="single" w:sz="4" w:space="0" w:color="auto"/>
+              <w:right w:val="single" w:sz="4" w:space="0" w:color="auto"/>
+            </w:tcBorders>
+            <w:vAlign w:val="center"/>
+          </w:tcPr>
+          <w:p>
+            <w:pPr>
+              <w:jc w:val="center"/>
+            </w:pPr>
+            <w:r>
               <w:t>8 horas</w:t>
             </w:r>
           </w:p>
@@ -5461,20 +5879,26 @@
     </w:tbl>
     <w:p/>
     <w:p>
+      <w:r>
+        <w:br w:type="page"/>
+      </w:r>
+    </w:p>
+    <w:p/>
+    <w:p>
       <w:pPr>
         <w:pStyle w:val="Ttulo1"/>
       </w:pPr>
-      <w:bookmarkStart w:id="12" w:name="_Toc328401242"/>
+      <w:bookmarkStart w:id="13" w:name="_Toc328401242"/>
       <w:r>
         <w:t>Objetivos</w:t>
       </w:r>
-      <w:bookmarkEnd w:id="12"/>
+      <w:bookmarkEnd w:id="13"/>
     </w:p>
     <w:p>
       <w:pPr>
         <w:pStyle w:val="Ttulo2"/>
       </w:pPr>
-      <w:bookmarkStart w:id="13" w:name="_Toc328401243"/>
+      <w:bookmarkStart w:id="14" w:name="_Toc328401243"/>
       <w:r>
         <w:t>O</w:t>
       </w:r>
@@ -5484,7 +5908,7 @@
       <w:r>
         <w:t>equipo</w:t>
       </w:r>
-      <w:bookmarkEnd w:id="13"/>
+      <w:bookmarkEnd w:id="14"/>
     </w:p>
     <w:p>
       <w:pPr>
@@ -5507,7 +5931,16 @@
         <w:t>Objetivo</w:t>
       </w:r>
       <w:r>
+        <w:t xml:space="preserve"> 1</w:t>
+      </w:r>
+      <w:r>
         <w:t>:</w:t>
+      </w:r>
+      <w:r>
+        <w:t xml:space="preserve"> </w:t>
+      </w:r>
+      <w:r>
+        <w:t>Desarrollar un producto, que satisfaga las necesidades presentadas en el problema y que posea una excelente calidad.</w:t>
       </w:r>
     </w:p>
     <w:p>
@@ -5530,7 +5963,49 @@
         <w:rPr>
           <w:rFonts w:cs="Arial"/>
         </w:rPr>
-        <w:t xml:space="preserve">Métrica </w:t>
+        <w:t>Métrica</w:t>
+      </w:r>
+      <w:r>
+        <w:rPr>
+          <w:rFonts w:cs="Arial"/>
+        </w:rPr>
+        <w:t xml:space="preserve"> 1.1 </w:t>
+      </w:r>
+      <w:r>
+        <w:rPr>
+          <w:rFonts w:cs="Arial"/>
+        </w:rPr>
+        <w:t>Anali</w:t>
+      </w:r>
+      <w:r>
+        <w:rPr>
+          <w:rFonts w:cs="Arial"/>
+        </w:rPr>
+        <w:t xml:space="preserve">zar los </w:t>
+      </w:r>
+      <w:r>
+        <w:rPr>
+          <w:rFonts w:cs="Arial"/>
+        </w:rPr>
+        <w:t>requerimientos pertinentes</w:t>
+      </w:r>
+      <w:r>
+        <w:rPr>
+          <w:rFonts w:cs="Arial"/>
+        </w:rPr>
+        <w:t xml:space="preserve"> para cumplir </w:t>
+      </w:r>
+      <w:r>
+        <w:rPr>
+          <w:rFonts w:cs="Arial"/>
+        </w:rPr>
+        <w:t>e implementar un producto de calidad.</w:t>
+      </w:r>
+      <w:r>
+        <w:rPr>
+          <w:rFonts w:cs="Arial"/>
+        </w:rPr>
+        <w:t xml:space="preserve"> </w:t>
       </w:r>
     </w:p>
     <w:p>
@@ -5547,7 +6022,16 @@
         <w:t>Objetivo</w:t>
       </w:r>
       <w:r>
+        <w:t xml:space="preserve"> 2</w:t>
+      </w:r>
+      <w:r>
         <w:t>:</w:t>
+      </w:r>
+      <w:r>
+        <w:t xml:space="preserve"> L</w:t>
+      </w:r>
+      <w:r>
+        <w:t>levar un control exhaustivo de las métricas de cada uno de los integrantes, con el fin de poder realizar una distribución de tareas más eficiente.</w:t>
       </w:r>
     </w:p>
     <w:p>
@@ -5570,21 +6054,39 @@
         <w:rPr>
           <w:rFonts w:cs="Arial"/>
         </w:rPr>
-        <w:t xml:space="preserve">Métrica </w:t>
+        <w:t>Métrica</w:t>
+      </w:r>
+      <w:r>
+        <w:rPr>
+          <w:rFonts w:cs="Arial"/>
+        </w:rPr>
+        <w:t xml:space="preserve"> 2.1</w:t>
+      </w:r>
+      <w:r>
+        <w:rPr>
+          <w:rFonts w:cs="Arial"/>
+        </w:rPr>
+        <w:t xml:space="preserve"> </w:t>
+      </w:r>
+      <w:r>
+        <w:rPr>
+          <w:rFonts w:cs="Arial"/>
+        </w:rPr>
+        <w:t>Implementar las distintas habilidades y métodos bajo lo descrito en el proceso grupal (TSP), para dar mejora a los productos realizados.</w:t>
       </w:r>
     </w:p>
     <w:p>
       <w:pPr>
         <w:pStyle w:val="Ttulo2"/>
       </w:pPr>
-      <w:bookmarkStart w:id="14" w:name="_Toc328401244"/>
+      <w:bookmarkStart w:id="15" w:name="_Toc328401244"/>
       <w:r>
         <w:t xml:space="preserve">Objetivos de los miembros del </w:t>
       </w:r>
       <w:r>
         <w:t>equipo</w:t>
       </w:r>
-      <w:bookmarkEnd w:id="14"/>
+      <w:bookmarkEnd w:id="15"/>
     </w:p>
     <w:p/>
     <w:p>
@@ -5596,6 +6098,9 @@
       </w:r>
       <w:r>
         <w:t>:</w:t>
+      </w:r>
+      <w:r>
+        <w:t xml:space="preserve"> Cumplir con los horarios establecidos para las reuniones del equipo.</w:t>
       </w:r>
     </w:p>
     <w:p>
@@ -5620,6 +6125,12 @@
         </w:rPr>
         <w:t xml:space="preserve">Métrica </w:t>
       </w:r>
+      <w:r>
+        <w:rPr>
+          <w:rFonts w:cs="Arial"/>
+        </w:rPr>
+        <w:t>1.1 Realizar penalizaciones por cada retraso o incumplimiento.</w:t>
+      </w:r>
     </w:p>
     <w:p>
       <w:pPr>
@@ -5638,6 +6149,12 @@
       </w:r>
       <w:r>
         <w:t>:</w:t>
+      </w:r>
+      <w:r>
+        <w:t xml:space="preserve"> Cumplir con las tareas asignadas de manera oportuna</w:t>
+      </w:r>
+      <w:r>
+        <w:t>.</w:t>
       </w:r>
     </w:p>
     <w:p>
@@ -5662,6 +6179,24 @@
         </w:rPr>
         <w:t xml:space="preserve">Métrica </w:t>
       </w:r>
+      <w:r>
+        <w:rPr>
+          <w:rFonts w:cs="Arial"/>
+        </w:rPr>
+        <w:t xml:space="preserve">2.1 </w:t>
+      </w:r>
+      <w:r>
+        <w:rPr>
+          <w:rFonts w:cs="Arial"/>
+        </w:rPr>
+        <w:t>Manejo del tiempo de forma eficiente</w:t>
+      </w:r>
+      <w:r>
+        <w:rPr>
+          <w:rFonts w:cs="Arial"/>
+        </w:rPr>
+        <w:t>.</w:t>
+      </w:r>
     </w:p>
     <w:p>
       <w:pPr>
@@ -5672,7 +6207,7 @@
       <w:pPr>
         <w:pStyle w:val="Ttulo2"/>
       </w:pPr>
-      <w:bookmarkStart w:id="15" w:name="_Toc328401245"/>
+      <w:bookmarkStart w:id="16" w:name="_Toc328401245"/>
       <w:r>
         <w:t xml:space="preserve">Objetivos de los </w:t>
       </w:r>
@@ -5682,18 +6217,18 @@
       <w:r>
         <w:t>oles</w:t>
       </w:r>
-      <w:bookmarkEnd w:id="15"/>
+      <w:bookmarkEnd w:id="16"/>
     </w:p>
     <w:p>
       <w:pPr>
         <w:pStyle w:val="Ttulo3"/>
         <w:jc w:val="both"/>
       </w:pPr>
-      <w:bookmarkStart w:id="16" w:name="_Toc328401246"/>
+      <w:bookmarkStart w:id="17" w:name="_Toc328401246"/>
       <w:r>
         <w:t>Líder</w:t>
       </w:r>
-      <w:bookmarkEnd w:id="16"/>
+      <w:bookmarkEnd w:id="17"/>
     </w:p>
     <w:p/>
     <w:p>
@@ -5707,10 +6242,7 @@
         <w:t>:</w:t>
       </w:r>
       <w:r>
-        <w:t xml:space="preserve"> </w:t>
-      </w:r>
-      <w:r>
-        <w:t>Velar por los aspectos del proyecto que pueda influir en sus alcances, metas, plazos y riesgos, realizando el análisis de impacto correspondiente.</w:t>
+        <w:t xml:space="preserve"> Velar por los aspectos del proyecto que pueda influir en sus alcances, metas, plazos y riesgos, realizando el análisis de impacto correspondiente.</w:t>
       </w:r>
     </w:p>
     <w:p>
@@ -5769,7 +6301,6 @@
     </w:p>
     <w:p>
       <w:r>
-        <w:lastRenderedPageBreak/>
         <w:t>Objetivo</w:t>
       </w:r>
       <w:r>
@@ -5810,6 +6341,7 @@
         <w:rPr>
           <w:rFonts w:cs="Arial"/>
         </w:rPr>
+        <w:lastRenderedPageBreak/>
         <w:t>Métrica</w:t>
       </w:r>
       <w:r>
@@ -5864,11 +6396,11 @@
         <w:pStyle w:val="Ttulo3"/>
         <w:jc w:val="both"/>
       </w:pPr>
-      <w:bookmarkStart w:id="17" w:name="_Toc328401247"/>
+      <w:bookmarkStart w:id="18" w:name="_Toc328401247"/>
       <w:r>
         <w:t>Líder de planeación</w:t>
       </w:r>
-      <w:bookmarkEnd w:id="17"/>
+      <w:bookmarkEnd w:id="18"/>
     </w:p>
     <w:p>
       <w:pPr>
@@ -5878,16 +6410,27 @@
         <w:t>Objetivo</w:t>
       </w:r>
       <w:r>
+        <w:t xml:space="preserve"> 1</w:t>
+      </w:r>
+      <w:r>
         <w:t>:</w:t>
       </w:r>
       <w:r>
+        <w:t xml:space="preserve"> Hacer una estimación adecuada de los tiempos de duración de cada tarea, esto con el fin de recortar la duración del proyecto.</w:t>
+      </w:r>
+    </w:p>
+    <w:p>
+      <w:pPr>
+        <w:jc w:val="both"/>
+      </w:pPr>
+    </w:p>
+    <w:p>
+      <w:pPr>
+        <w:jc w:val="both"/>
+      </w:pPr>
+      <w:r>
         <w:t xml:space="preserve"> </w:t>
       </w:r>
-    </w:p>
-    <w:p>
-      <w:pPr>
-        <w:jc w:val="both"/>
-      </w:pPr>
       <w:r>
         <w:t xml:space="preserve"> </w:t>
       </w:r>
@@ -5906,30 +6449,24 @@
         </w:rPr>
         <w:t xml:space="preserve">Métrica </w:t>
       </w:r>
-    </w:p>
-    <w:p>
-      <w:pPr>
-        <w:jc w:val="both"/>
-      </w:pPr>
-    </w:p>
-    <w:p>
-      <w:pPr>
-        <w:jc w:val="both"/>
-      </w:pPr>
-      <w:r>
-        <w:t>Objetivo</w:t>
-      </w:r>
-      <w:r>
-        <w:t>:</w:t>
-      </w:r>
-    </w:p>
-    <w:p>
-      <w:pPr>
-        <w:jc w:val="both"/>
-      </w:pPr>
-      <w:r>
-        <w:t xml:space="preserve"> </w:t>
-      </w:r>
+      <w:r>
+        <w:rPr>
+          <w:rFonts w:cs="Arial"/>
+        </w:rPr>
+        <w:t xml:space="preserve">1.1 </w:t>
+      </w:r>
+      <w:r>
+        <w:rPr>
+          <w:rFonts w:cs="Arial"/>
+        </w:rPr>
+        <w:t>Hacer una comparación entre la duración estimada y la duración real de cada actividad propuesta a los integrantes del grupo.</w:t>
+      </w:r>
+    </w:p>
+    <w:p>
+      <w:pPr>
+        <w:ind w:left="360"/>
+        <w:jc w:val="both"/>
+      </w:pPr>
     </w:p>
     <w:p>
       <w:pPr>
@@ -5943,8 +6480,25 @@
         <w:rPr>
           <w:rFonts w:cs="Arial"/>
         </w:rPr>
-        <w:t xml:space="preserve">Métrica </w:t>
-      </w:r>
+        <w:t>Métrica</w:t>
+      </w:r>
+      <w:r>
+        <w:rPr>
+          <w:rFonts w:cs="Arial"/>
+        </w:rPr>
+        <w:t xml:space="preserve"> 1.2 </w:t>
+      </w:r>
+      <w:r>
+        <w:rPr>
+          <w:rFonts w:cs="Arial"/>
+        </w:rPr>
+        <w:t>Establecer una relación entre los tiempos de entregas propuestos por el líder de planeación y los tiempos de entrega reales de cada integrante del equipo.</w:t>
+      </w:r>
+    </w:p>
+    <w:p>
+      <w:pPr>
+        <w:pStyle w:val="Prrafodelista"/>
+      </w:pPr>
     </w:p>
     <w:p>
       <w:pPr>
@@ -5952,23 +6506,10 @@
         <w:jc w:val="both"/>
       </w:pPr>
     </w:p>
-    <w:p/>
-    <w:p>
-      <w:pPr>
-        <w:pStyle w:val="Ttulo3"/>
-        <w:jc w:val="both"/>
-      </w:pPr>
-      <w:bookmarkStart w:id="18" w:name="_Toc328401248"/>
-      <w:r>
-        <w:t>Líder de proceso</w:t>
-      </w:r>
-      <w:r>
-        <w:t>s</w:t>
-      </w:r>
-      <w:r>
-        <w:t>/calidad</w:t>
-      </w:r>
-      <w:bookmarkEnd w:id="18"/>
+    <w:p>
+      <w:pPr>
+        <w:jc w:val="both"/>
+      </w:pPr>
     </w:p>
     <w:p>
       <w:pPr>
@@ -5978,16 +6519,34 @@
         <w:t>Objetivo</w:t>
       </w:r>
       <w:r>
+        <w:t xml:space="preserve"> 2</w:t>
+      </w:r>
+      <w:r>
         <w:t>:</w:t>
       </w:r>
-    </w:p>
-    <w:p>
-      <w:pPr>
-        <w:jc w:val="both"/>
-      </w:pPr>
       <w:r>
         <w:t xml:space="preserve"> </w:t>
       </w:r>
+      <w:r>
+        <w:t>Dar a conocer las tareas que deben realizar lo</w:t>
+      </w:r>
+      <w:r>
+        <w:t xml:space="preserve">s integrantes </w:t>
+      </w:r>
+      <w:r>
+        <w:t xml:space="preserve">del </w:t>
+      </w:r>
+      <w:r>
+        <w:t>equipo</w:t>
+      </w:r>
+      <w:r>
+        <w:t xml:space="preserve"> a tiempo.</w:t>
+      </w:r>
+    </w:p>
+    <w:p>
+      <w:pPr>
+        <w:jc w:val="both"/>
+      </w:pPr>
     </w:p>
     <w:p>
       <w:pPr>
@@ -6003,30 +6562,24 @@
         </w:rPr>
         <w:t xml:space="preserve">Métrica </w:t>
       </w:r>
-    </w:p>
-    <w:p>
-      <w:pPr>
-        <w:jc w:val="both"/>
-      </w:pPr>
-    </w:p>
-    <w:p>
-      <w:pPr>
-        <w:jc w:val="both"/>
-      </w:pPr>
-      <w:r>
-        <w:t>Objetivo</w:t>
-      </w:r>
-      <w:r>
-        <w:t>:</w:t>
-      </w:r>
-    </w:p>
-    <w:p>
-      <w:pPr>
-        <w:jc w:val="both"/>
-      </w:pPr>
-      <w:r>
-        <w:t xml:space="preserve"> </w:t>
-      </w:r>
+      <w:r>
+        <w:rPr>
+          <w:rFonts w:cs="Arial"/>
+        </w:rPr>
+        <w:t>2</w:t>
+      </w:r>
+      <w:r>
+        <w:rPr>
+          <w:rFonts w:cs="Arial"/>
+        </w:rPr>
+        <w:t>.1 Publicar los registros de actividad con 4 días de anticipación a la entrega de productos finales.</w:t>
+      </w:r>
+    </w:p>
+    <w:p>
+      <w:pPr>
+        <w:ind w:left="360"/>
+        <w:jc w:val="both"/>
+      </w:pPr>
     </w:p>
     <w:p>
       <w:pPr>
@@ -6037,10 +6590,23 @@
         <w:jc w:val="both"/>
       </w:pPr>
       <w:r>
-        <w:rPr>
-          <w:rFonts w:cs="Arial"/>
-        </w:rPr>
-        <w:t xml:space="preserve">Métrica </w:t>
+        <w:t xml:space="preserve">Métrica 2.2 </w:t>
+      </w:r>
+      <w:r>
+        <w:t>Hacer una asignación equitativa (habrá una diferencia de máximo 10 minutos), entre cada uno de los integrantes del equipo.</w:t>
+      </w:r>
+    </w:p>
+    <w:p>
+      <w:pPr>
+        <w:jc w:val="both"/>
+      </w:pPr>
+    </w:p>
+    <w:p>
+      <w:pPr>
+        <w:jc w:val="both"/>
+      </w:pPr>
+      <w:r>
+        <w:t xml:space="preserve"> </w:t>
       </w:r>
     </w:p>
     <w:p>
@@ -6049,13 +6615,21 @@
         <w:jc w:val="both"/>
       </w:pPr>
     </w:p>
+    <w:p/>
     <w:p>
       <w:pPr>
         <w:pStyle w:val="Ttulo3"/>
-      </w:pPr>
-      <w:bookmarkStart w:id="19" w:name="_Toc328401249"/>
-      <w:r>
-        <w:t>Líder de desarrollo</w:t>
+        <w:jc w:val="both"/>
+      </w:pPr>
+      <w:bookmarkStart w:id="19" w:name="_Toc328401248"/>
+      <w:r>
+        <w:t>Líder de proceso</w:t>
+      </w:r>
+      <w:r>
+        <w:t>s</w:t>
+      </w:r>
+      <w:r>
+        <w:t>/calidad</w:t>
       </w:r>
       <w:bookmarkEnd w:id="19"/>
     </w:p>
@@ -6068,6 +6642,9 @@
       </w:r>
       <w:r>
         <w:t>:</w:t>
+      </w:r>
+      <w:r>
+        <w:t xml:space="preserve"> Realizar los respectivos formatos y plantillas a utilizar durante la gestión del proyecto, esto con el fin de tener un manejo eficiente de la información capturada mientras se desempeñan las diferentes tareas.</w:t>
       </w:r>
     </w:p>
     <w:p>
@@ -6090,7 +6667,34 @@
         <w:rPr>
           <w:rFonts w:cs="Arial"/>
         </w:rPr>
-        <w:t xml:space="preserve">Métrica </w:t>
+        <w:t>Métrica</w:t>
+      </w:r>
+      <w:r>
+        <w:rPr>
+          <w:rFonts w:cs="Arial"/>
+        </w:rPr>
+        <w:t xml:space="preserve"> 1.1 Emplear los formatos compartidos por el docente y el libro de</w:t>
+      </w:r>
+      <w:r>
+        <w:t xml:space="preserve"> </w:t>
+      </w:r>
+      <w:r>
+        <w:rPr>
+          <w:rFonts w:cs="Arial"/>
+        </w:rPr>
+        <w:t>Humphrey</w:t>
+      </w:r>
+      <w:r>
+        <w:rPr>
+          <w:rFonts w:cs="Arial"/>
+        </w:rPr>
+        <w:t>, como base para realizar la correcta creación y modificación de los formatos.</w:t>
+      </w:r>
+      <w:r>
+        <w:rPr>
+          <w:rFonts w:cs="Arial"/>
+        </w:rPr>
+        <w:t xml:space="preserve"> </w:t>
       </w:r>
     </w:p>
     <w:p>
@@ -6107,6 +6711,12 @@
       </w:r>
       <w:r>
         <w:t>:</w:t>
+      </w:r>
+      <w:r>
+        <w:t xml:space="preserve"> </w:t>
+      </w:r>
+      <w:r>
+        <w:t>Registro de los defectos que se presentan durante el desarrollo del proyecto.</w:t>
       </w:r>
     </w:p>
     <w:p>
@@ -6124,6 +6734,9 @@
           <w:numId w:val="5"/>
         </w:numPr>
         <w:jc w:val="both"/>
+        <w:rPr>
+          <w:rFonts w:cs="Arial"/>
+        </w:rPr>
       </w:pPr>
       <w:r>
         <w:rPr>
@@ -6131,41 +6744,11 @@
         </w:rPr>
         <w:t xml:space="preserve">Métrica </w:t>
       </w:r>
-    </w:p>
-    <w:p>
-      <w:pPr>
-        <w:ind w:left="360"/>
-        <w:jc w:val="both"/>
-      </w:pPr>
-    </w:p>
-    <w:p>
-      <w:pPr>
-        <w:pStyle w:val="Ttulo3"/>
-      </w:pPr>
-      <w:bookmarkStart w:id="20" w:name="_Toc328401250"/>
-      <w:r>
-        <w:lastRenderedPageBreak/>
-        <w:t>Líder de soporte</w:t>
-      </w:r>
-      <w:bookmarkEnd w:id="20"/>
-    </w:p>
-    <w:p>
-      <w:pPr>
-        <w:jc w:val="both"/>
-      </w:pPr>
-      <w:r>
-        <w:t>Objetivo</w:t>
-      </w:r>
-      <w:r>
-        <w:t>:</w:t>
-      </w:r>
-    </w:p>
-    <w:p>
-      <w:pPr>
-        <w:jc w:val="both"/>
-      </w:pPr>
-      <w:r>
-        <w:t xml:space="preserve"> </w:t>
+      <w:r>
+        <w:rPr>
+          <w:rFonts w:cs="Arial"/>
+        </w:rPr>
+        <w:t>2.1 Realizar un control periódico del proyecto.</w:t>
       </w:r>
     </w:p>
     <w:p>
@@ -6180,13 +6763,25 @@
         <w:rPr>
           <w:rFonts w:cs="Arial"/>
         </w:rPr>
-        <w:t xml:space="preserve">Métrica </w:t>
-      </w:r>
-    </w:p>
-    <w:p>
-      <w:pPr>
-        <w:jc w:val="both"/>
-      </w:pPr>
+        <w:lastRenderedPageBreak/>
+        <w:t>Métrica 2.2 Exigir a los integrantes del grupo el correcto diligenciamiento del formato respectivo.</w:t>
+      </w:r>
+    </w:p>
+    <w:p>
+      <w:pPr>
+        <w:ind w:left="360"/>
+        <w:jc w:val="both"/>
+      </w:pPr>
+    </w:p>
+    <w:p>
+      <w:pPr>
+        <w:pStyle w:val="Ttulo3"/>
+      </w:pPr>
+      <w:bookmarkStart w:id="20" w:name="_Toc328401249"/>
+      <w:r>
+        <w:t>Líder de desarrollo</w:t>
+      </w:r>
+      <w:bookmarkEnd w:id="20"/>
     </w:p>
     <w:p>
       <w:pPr>
@@ -6196,7 +6791,13 @@
         <w:t>Objetivo</w:t>
       </w:r>
       <w:r>
+        <w:t xml:space="preserve"> 1</w:t>
+      </w:r>
+      <w:r>
         <w:t>:</w:t>
+      </w:r>
+      <w:r>
+        <w:t xml:space="preserve"> Emplear estándares de calidad y diseño para el desarrollo del producto.</w:t>
       </w:r>
     </w:p>
     <w:p>
@@ -6219,7 +6820,79 @@
         <w:rPr>
           <w:rFonts w:cs="Arial"/>
         </w:rPr>
-        <w:t xml:space="preserve">Métrica </w:t>
+        <w:t>Métrica</w:t>
+      </w:r>
+      <w:r>
+        <w:rPr>
+          <w:rFonts w:cs="Arial"/>
+        </w:rPr>
+        <w:t xml:space="preserve"> 1.1 Emplear una documentación detallada en cada módulo del producto.</w:t>
+      </w:r>
+      <w:r>
+        <w:rPr>
+          <w:rFonts w:cs="Arial"/>
+        </w:rPr>
+        <w:t xml:space="preserve"> </w:t>
+      </w:r>
+      <w:r>
+        <w:rPr>
+          <w:rFonts w:cs="Arial"/>
+        </w:rPr>
+        <w:t xml:space="preserve"> </w:t>
+      </w:r>
+    </w:p>
+    <w:p>
+      <w:pPr>
+        <w:jc w:val="both"/>
+      </w:pPr>
+    </w:p>
+    <w:p>
+      <w:pPr>
+        <w:jc w:val="both"/>
+      </w:pPr>
+      <w:r>
+        <w:t>Objetivo</w:t>
+      </w:r>
+      <w:r>
+        <w:t xml:space="preserve"> 2</w:t>
+      </w:r>
+      <w:r>
+        <w:t>:</w:t>
+      </w:r>
+      <w:r>
+        <w:t xml:space="preserve"> </w:t>
+      </w:r>
+      <w:r>
+        <w:t>Complementar trabajo con el líder de arquitectura para la eficiente elaboración del proyecto e implementación de herramientas adecuadas que satisfagan los requerimientos del proyecto.</w:t>
+      </w:r>
+    </w:p>
+    <w:p>
+      <w:pPr>
+        <w:jc w:val="both"/>
+      </w:pPr>
+      <w:r>
+        <w:t xml:space="preserve"> </w:t>
+      </w:r>
+    </w:p>
+    <w:p>
+      <w:pPr>
+        <w:numPr>
+          <w:ilvl w:val="0"/>
+          <w:numId w:val="5"/>
+        </w:numPr>
+        <w:jc w:val="both"/>
+      </w:pPr>
+      <w:r>
+        <w:rPr>
+          <w:rFonts w:cs="Arial"/>
+        </w:rPr>
+        <w:t>Métrica</w:t>
+      </w:r>
+      <w:r>
+        <w:rPr>
+          <w:rFonts w:cs="Arial"/>
+        </w:rPr>
+        <w:t xml:space="preserve"> 2.1 Realizar reuniones presenciales semanalmente con el líder de arquitectura.</w:t>
       </w:r>
     </w:p>
     <w:p>
@@ -6228,29 +6901,301 @@
         <w:jc w:val="both"/>
       </w:pPr>
     </w:p>
+    <w:p>
+      <w:pPr>
+        <w:ind w:left="360"/>
+        <w:jc w:val="both"/>
+      </w:pPr>
+    </w:p>
+    <w:p>
+      <w:pPr>
+        <w:pStyle w:val="Ttulo3"/>
+      </w:pPr>
+      <w:bookmarkStart w:id="21" w:name="_Toc328401250"/>
+      <w:r>
+        <w:t>Líder de soporte</w:t>
+      </w:r>
+      <w:bookmarkEnd w:id="21"/>
+    </w:p>
     <w:p/>
     <w:p>
       <w:pPr>
+        <w:jc w:val="both"/>
+      </w:pPr>
+      <w:r>
+        <w:t>Objetivo</w:t>
+      </w:r>
+      <w:r>
+        <w:t xml:space="preserve"> 1</w:t>
+      </w:r>
+      <w:r>
+        <w:t>:</w:t>
+      </w:r>
+      <w:r>
+        <w:t xml:space="preserve"> </w:t>
+      </w:r>
+      <w:r>
+        <w:t>Suministrar a los integrantes del grupo las herramientas necesarias para el desarrollo de distintas tareas.</w:t>
+      </w:r>
+    </w:p>
+    <w:p>
+      <w:pPr>
+        <w:jc w:val="both"/>
+      </w:pPr>
+      <w:r>
+        <w:t xml:space="preserve"> </w:t>
+      </w:r>
+    </w:p>
+    <w:p>
+      <w:pPr>
+        <w:numPr>
+          <w:ilvl w:val="0"/>
+          <w:numId w:val="5"/>
+        </w:numPr>
+        <w:jc w:val="both"/>
+      </w:pPr>
+      <w:r>
+        <w:rPr>
+          <w:rFonts w:cs="Arial"/>
+        </w:rPr>
+        <w:t>Métrica</w:t>
+      </w:r>
+      <w:r>
+        <w:rPr>
+          <w:rFonts w:cs="Arial"/>
+        </w:rPr>
+        <w:t xml:space="preserve"> 1.1 Comprobar que, al inicio de cada ciclo, cada integrante del grupo este provisto de las herramientas requeridas.</w:t>
+      </w:r>
+    </w:p>
+    <w:p>
+      <w:pPr>
+        <w:ind w:left="360"/>
+        <w:jc w:val="both"/>
+      </w:pPr>
+    </w:p>
+    <w:p>
+      <w:pPr>
+        <w:numPr>
+          <w:ilvl w:val="0"/>
+          <w:numId w:val="5"/>
+        </w:numPr>
+        <w:jc w:val="both"/>
+      </w:pPr>
+      <w:r>
+        <w:t xml:space="preserve">Métrica 1.2 </w:t>
+      </w:r>
+      <w:r>
+        <w:rPr>
+          <w:rFonts w:cs="Arial"/>
+        </w:rPr>
+        <w:t>Verificar que el versionado de software, se ha el mismo para evitar incompatibilidades.</w:t>
+      </w:r>
+    </w:p>
+    <w:p>
+      <w:pPr>
+        <w:jc w:val="both"/>
+      </w:pPr>
+    </w:p>
+    <w:p>
+      <w:pPr>
+        <w:jc w:val="both"/>
+      </w:pPr>
+      <w:r>
+        <w:t>Objetivo</w:t>
+      </w:r>
+      <w:r>
+        <w:t xml:space="preserve"> 2</w:t>
+      </w:r>
+      <w:r>
+        <w:t>:</w:t>
+      </w:r>
+      <w:r>
+        <w:t xml:space="preserve"> Verificar la oportuna y correcta finalización del producto en cada ciclo.</w:t>
+      </w:r>
+    </w:p>
+    <w:p>
+      <w:pPr>
+        <w:jc w:val="both"/>
+      </w:pPr>
+    </w:p>
+    <w:p>
+      <w:pPr>
+        <w:numPr>
+          <w:ilvl w:val="0"/>
+          <w:numId w:val="5"/>
+        </w:numPr>
+        <w:jc w:val="both"/>
+      </w:pPr>
+      <w:r>
+        <w:rPr>
+          <w:rFonts w:cs="Arial"/>
+        </w:rPr>
+        <w:t>Métrica</w:t>
+      </w:r>
+      <w:r>
+        <w:rPr>
+          <w:rFonts w:cs="Arial"/>
+        </w:rPr>
+        <w:t xml:space="preserve"> 2.1 Verificar mediante el control de versiones, de la herramienta GitHub el estado actual del proyecto.</w:t>
+      </w:r>
+    </w:p>
+    <w:p>
+      <w:pPr>
+        <w:ind w:left="360"/>
+        <w:jc w:val="both"/>
+      </w:pPr>
+      <w:r>
+        <w:rPr>
+          <w:rFonts w:cs="Arial"/>
+        </w:rPr>
+        <w:t xml:space="preserve"> </w:t>
+      </w:r>
+    </w:p>
+    <w:p>
+      <w:pPr>
+        <w:jc w:val="both"/>
+      </w:pPr>
+    </w:p>
+    <w:p>
+      <w:pPr>
+        <w:pStyle w:val="Ttulo3"/>
+      </w:pPr>
+      <w:r>
+        <w:t xml:space="preserve">Líder de Arquitectura </w:t>
+      </w:r>
+    </w:p>
+    <w:p>
+      <w:pPr>
+        <w:jc w:val="both"/>
+      </w:pPr>
+      <w:r>
+        <w:t xml:space="preserve">Objetivo 1: </w:t>
+      </w:r>
+      <w:r>
+        <w:t xml:space="preserve">Desarrollar, supervisar e inspeccionar los resultados del trabajo de codificación, junto con el líder de desarrollo con el fin de verificar que las tareas realizadas y el desarrollo del proyecto sea de la mejor forma posible en cuanto a </w:t>
+      </w:r>
+      <w:r>
+        <w:t>las tecnologías</w:t>
+      </w:r>
+      <w:r>
+        <w:t xml:space="preserve"> y herramientas que se utilizan.</w:t>
+      </w:r>
+    </w:p>
+    <w:p>
+      <w:pPr>
+        <w:jc w:val="both"/>
+      </w:pPr>
+    </w:p>
+    <w:p>
+      <w:pPr>
+        <w:jc w:val="both"/>
+      </w:pPr>
+    </w:p>
+    <w:p>
+      <w:pPr>
+        <w:pStyle w:val="Prrafodelista"/>
+        <w:numPr>
+          <w:ilvl w:val="0"/>
+          <w:numId w:val="5"/>
+        </w:numPr>
+        <w:jc w:val="both"/>
+      </w:pPr>
+      <w:r>
+        <w:t>Métrica 1.1 V</w:t>
+      </w:r>
+      <w:r>
+        <w:t>erificar durante el desarrollo del proyecto, que este posee características como lo son escalabilidad y un tiempo de respuesta eficiente.</w:t>
+      </w:r>
+    </w:p>
+    <w:p>
+      <w:r>
+        <w:br w:type="page"/>
+      </w:r>
+    </w:p>
+    <w:p>
+      <w:pPr>
+        <w:ind w:left="360"/>
+        <w:jc w:val="both"/>
+      </w:pPr>
+    </w:p>
+    <w:p/>
+    <w:p>
+      <w:pPr>
         <w:pStyle w:val="Ttulo1"/>
       </w:pPr>
-      <w:bookmarkStart w:id="21" w:name="_Toc328401251"/>
+      <w:bookmarkStart w:id="22" w:name="_Toc328401251"/>
       <w:r>
         <w:t>Definición general del proyecto</w:t>
       </w:r>
-      <w:bookmarkEnd w:id="21"/>
+      <w:bookmarkEnd w:id="22"/>
     </w:p>
     <w:p>
       <w:pPr>
         <w:pStyle w:val="Ttulo2"/>
       </w:pPr>
-      <w:bookmarkStart w:id="22" w:name="_Toc328401252"/>
+      <w:bookmarkStart w:id="23" w:name="_Toc328401252"/>
       <w:r>
         <w:t>Objetivo</w:t>
       </w:r>
       <w:r>
-        <w:t>s del Proyecto</w:t>
-      </w:r>
-      <w:bookmarkEnd w:id="22"/>
+        <w:t>s del Proyect</w:t>
+      </w:r>
+      <w:bookmarkEnd w:id="23"/>
+      <w:r>
+        <w:t>o</w:t>
+      </w:r>
+    </w:p>
+    <w:p/>
+    <w:p>
+      <w:pPr>
+        <w:pStyle w:val="Prrafodelista"/>
+        <w:numPr>
+          <w:ilvl w:val="0"/>
+          <w:numId w:val="5"/>
+        </w:numPr>
+      </w:pPr>
+      <w:r>
+        <w:t xml:space="preserve">Analizar, diseñar e implementar el producto que requiere el problema de </w:t>
+      </w:r>
+      <w:proofErr w:type="spellStart"/>
+      <w:r>
+        <w:t>Rapicoop</w:t>
+      </w:r>
+      <w:proofErr w:type="spellEnd"/>
+      <w:r>
+        <w:t xml:space="preserve">.  </w:t>
+      </w:r>
+    </w:p>
+    <w:p>
+      <w:pPr>
+        <w:pStyle w:val="Prrafodelista"/>
+        <w:numPr>
+          <w:ilvl w:val="0"/>
+          <w:numId w:val="5"/>
+        </w:numPr>
+      </w:pPr>
+      <w:r>
+        <w:t>Construir código mantenible, escalable bajo estándares de alta calidad.</w:t>
+      </w:r>
+    </w:p>
+    <w:p>
+      <w:pPr>
+        <w:pStyle w:val="Prrafodelista"/>
+        <w:numPr>
+          <w:ilvl w:val="0"/>
+          <w:numId w:val="5"/>
+        </w:numPr>
+        <w:jc w:val="both"/>
+      </w:pPr>
+      <w:r>
+        <w:t>Realizar la respectiva gestión y formulación del proyecto, apoyándose en los temas vistos durante el semestre</w:t>
+      </w:r>
+    </w:p>
+    <w:p>
+      <w:pPr>
+        <w:pStyle w:val="Prrafodelista"/>
+        <w:ind w:left="360"/>
+      </w:pPr>
     </w:p>
     <w:p/>
     <w:p/>
@@ -6258,61 +7203,148 @@
       <w:pPr>
         <w:pStyle w:val="Ttulo2"/>
       </w:pPr>
-      <w:bookmarkStart w:id="23" w:name="_Toc328401253"/>
-      <w:r>
-        <w:t>Alcance del Proyecto</w:t>
-      </w:r>
-      <w:bookmarkEnd w:id="23"/>
+      <w:bookmarkStart w:id="24" w:name="_Toc328401253"/>
+      <w:r>
+        <w:t>Alc</w:t>
+      </w:r>
+      <w:r>
+        <w:t>anc</w:t>
+      </w:r>
+      <w:r>
+        <w:t>e del Proyecto</w:t>
+      </w:r>
+      <w:bookmarkEnd w:id="24"/>
+    </w:p>
+    <w:p/>
+    <w:p>
+      <w:pPr>
+        <w:pStyle w:val="Prrafodelista"/>
+        <w:numPr>
+          <w:ilvl w:val="0"/>
+          <w:numId w:val="14"/>
+        </w:numPr>
+        <w:jc w:val="both"/>
+      </w:pPr>
+      <w:r>
+        <w:t xml:space="preserve">A raíz del problema </w:t>
+      </w:r>
+      <w:r>
+        <w:t xml:space="preserve">de </w:t>
+      </w:r>
+      <w:proofErr w:type="spellStart"/>
+      <w:r>
+        <w:t>Rapicoop</w:t>
+      </w:r>
+      <w:proofErr w:type="spellEnd"/>
+      <w:r>
+        <w:t xml:space="preserve">, </w:t>
+      </w:r>
+      <w:r>
+        <w:t xml:space="preserve">este proyecto se centra en la búsqueda de un sistema que permita la distribución de alimentos de manera más </w:t>
+      </w:r>
+      <w:r>
+        <w:t>eficiente,</w:t>
+      </w:r>
+      <w:r>
+        <w:t xml:space="preserve"> a un costo justo, y con estándares de higiene y calidad, gracias a la implementación de un aplicativo móvil.</w:t>
+      </w:r>
+    </w:p>
+    <w:p>
+      <w:pPr>
+        <w:pStyle w:val="Prrafodelista"/>
+        <w:jc w:val="both"/>
+      </w:pPr>
+    </w:p>
+    <w:p>
+      <w:pPr>
+        <w:jc w:val="both"/>
+      </w:pPr>
     </w:p>
     <w:p/>
     <w:p/>
+    <w:p>
+      <w:pPr>
+        <w:pStyle w:val="Ttulo2"/>
+      </w:pPr>
+      <w:bookmarkStart w:id="25" w:name="_Toc328401254"/>
+      <w:r>
+        <w:t>Metas del Proyecto</w:t>
+      </w:r>
+      <w:bookmarkEnd w:id="25"/>
+    </w:p>
     <w:p/>
     <w:p>
       <w:pPr>
+        <w:pStyle w:val="Prrafodelista"/>
+        <w:numPr>
+          <w:ilvl w:val="0"/>
+          <w:numId w:val="5"/>
+        </w:numPr>
+      </w:pPr>
+      <w:r>
+        <w:t xml:space="preserve">Presentar la culminación del proyecto tanto como documentación y el producto a </w:t>
+      </w:r>
+      <w:r>
+        <w:t>más</w:t>
+      </w:r>
+      <w:r>
+        <w:t xml:space="preserve"> tardar el día 30 de mayo del 2018</w:t>
+      </w:r>
+      <w:r>
+        <w:t>.</w:t>
+      </w:r>
+      <w:r>
+        <w:t xml:space="preserve"> </w:t>
+      </w:r>
+    </w:p>
+    <w:p>
+      <w:pPr>
+        <w:jc w:val="both"/>
+        <w:rPr>
+          <w:rFonts w:cs="Arial"/>
+          <w:lang w:val="es-MX"/>
+        </w:rPr>
+      </w:pPr>
+    </w:p>
+    <w:p>
+      <w:pPr>
+        <w:jc w:val="both"/>
+        <w:rPr>
+          <w:rFonts w:cs="Arial"/>
+          <w:lang w:val="es-MX"/>
+        </w:rPr>
+      </w:pPr>
+    </w:p>
+    <w:p>
+      <w:pPr>
+        <w:jc w:val="both"/>
+        <w:rPr>
+          <w:rFonts w:cs="Arial"/>
+          <w:lang w:val="es-MX"/>
+        </w:rPr>
+      </w:pPr>
+    </w:p>
+    <w:p>
+      <w:pPr>
         <w:pStyle w:val="Ttulo2"/>
       </w:pPr>
-      <w:bookmarkStart w:id="24" w:name="_Toc328401254"/>
-      <w:r>
-        <w:t>Metas del Proyecto</w:t>
-      </w:r>
-      <w:bookmarkEnd w:id="24"/>
-    </w:p>
-    <w:p>
-      <w:pPr>
-        <w:jc w:val="both"/>
-        <w:rPr>
-          <w:rFonts w:cs="Arial"/>
-          <w:lang w:val="es-MX"/>
-        </w:rPr>
-      </w:pPr>
-    </w:p>
-    <w:p>
-      <w:pPr>
-        <w:jc w:val="both"/>
-        <w:rPr>
-          <w:rFonts w:cs="Arial"/>
-          <w:lang w:val="es-MX"/>
-        </w:rPr>
-      </w:pPr>
-    </w:p>
-    <w:p>
-      <w:pPr>
-        <w:jc w:val="both"/>
-        <w:rPr>
-          <w:rFonts w:cs="Arial"/>
-          <w:lang w:val="es-MX"/>
-        </w:rPr>
-      </w:pPr>
-    </w:p>
-    <w:p>
-      <w:pPr>
-        <w:pStyle w:val="Ttulo2"/>
-      </w:pPr>
-      <w:bookmarkStart w:id="25" w:name="_Toc328401255"/>
+      <w:bookmarkStart w:id="26" w:name="_Toc328401255"/>
       <w:r>
         <w:t>Restricciones y suposiciones</w:t>
       </w:r>
-      <w:bookmarkEnd w:id="25"/>
+      <w:bookmarkEnd w:id="26"/>
+    </w:p>
+    <w:p>
+      <w:pPr>
+        <w:pStyle w:val="Prrafodelista"/>
+        <w:numPr>
+          <w:ilvl w:val="0"/>
+          <w:numId w:val="5"/>
+        </w:numPr>
+      </w:pPr>
+      <w:r>
+        <w:t>Retiro de algún integrante del equipo, en el cual su trabajo asignado será distribuido en los integrantes restantes.</w:t>
+      </w:r>
     </w:p>
     <w:p>
       <w:pPr>
@@ -6329,9 +7361,12 @@
     <w:p>
       <w:pPr>
         <w:pStyle w:val="Ttulo2"/>
-      </w:pPr>
-      <w:bookmarkStart w:id="26" w:name="_GoBack"/>
-      <w:bookmarkEnd w:id="26"/>
+        <w:numPr>
+          <w:ilvl w:val="0"/>
+          <w:numId w:val="0"/>
+        </w:numPr>
+        <w:ind w:left="576" w:hanging="576"/>
+      </w:pPr>
     </w:p>
     <w:p/>
     <w:p/>
@@ -6370,7 +7405,7 @@
           <w:snapToGrid w:val="0"/>
           <w:lang w:val="es-ES_tradnl"/>
         </w:rPr>
-        <w:t>los cinco (5</w:t>
+        <w:t>los cinco (</w:t>
       </w:r>
       <w:r>
         <w:rPr>
@@ -6378,7 +7413,7 @@
           <w:snapToGrid w:val="0"/>
           <w:lang w:val="es-ES_tradnl"/>
         </w:rPr>
-        <w:t xml:space="preserve">) días del mes de </w:t>
+        <w:t>7</w:t>
       </w:r>
       <w:r>
         <w:rPr>
@@ -6386,7 +7421,7 @@
           <w:snapToGrid w:val="0"/>
           <w:lang w:val="es-ES_tradnl"/>
         </w:rPr>
-        <w:t xml:space="preserve">enero </w:t>
+        <w:t xml:space="preserve">) días del mes de </w:t>
       </w:r>
       <w:r>
         <w:rPr>
@@ -6394,7 +7429,7 @@
           <w:snapToGrid w:val="0"/>
           <w:lang w:val="es-ES_tradnl"/>
         </w:rPr>
-        <w:t xml:space="preserve">del año dos mil </w:t>
+        <w:t xml:space="preserve">febrero </w:t>
       </w:r>
       <w:r>
         <w:rPr>
@@ -6402,7 +7437,7 @@
           <w:snapToGrid w:val="0"/>
           <w:lang w:val="es-ES_tradnl"/>
         </w:rPr>
-        <w:t>dieciocho</w:t>
+        <w:t xml:space="preserve">del año dos mil </w:t>
       </w:r>
       <w:r>
         <w:rPr>
@@ -6410,7 +7445,7 @@
           <w:snapToGrid w:val="0"/>
           <w:lang w:val="es-ES_tradnl"/>
         </w:rPr>
-        <w:t xml:space="preserve"> (20</w:t>
+        <w:t>dieciocho</w:t>
       </w:r>
       <w:r>
         <w:rPr>
@@ -6418,7 +7453,7 @@
           <w:snapToGrid w:val="0"/>
           <w:lang w:val="es-ES_tradnl"/>
         </w:rPr>
-        <w:t>1</w:t>
+        <w:t xml:space="preserve"> (20</w:t>
       </w:r>
       <w:r>
         <w:rPr>
@@ -6426,7 +7461,7 @@
           <w:snapToGrid w:val="0"/>
           <w:lang w:val="es-ES_tradnl"/>
         </w:rPr>
-        <w:t>8</w:t>
+        <w:t>1</w:t>
       </w:r>
       <w:r>
         <w:rPr>
@@ -6434,18 +7469,16 @@
           <w:snapToGrid w:val="0"/>
           <w:lang w:val="es-ES_tradnl"/>
         </w:rPr>
-        <w:t>)</w:t>
-      </w:r>
-    </w:p>
-    <w:p>
-      <w:pPr>
-        <w:jc w:val="both"/>
+        <w:t>8</w:t>
+      </w:r>
+      <w:r>
         <w:rPr>
           <w:rFonts w:cs="Arial"/>
           <w:snapToGrid w:val="0"/>
           <w:lang w:val="es-ES_tradnl"/>
         </w:rPr>
-      </w:pPr>
+        <w:t>)</w:t>
+      </w:r>
     </w:p>
     <w:p>
       <w:pPr>
@@ -6500,13 +7533,36 @@
     <w:p>
       <w:pPr>
         <w:jc w:val="both"/>
+        <w:rPr>
+          <w:rFonts w:cs="Arial"/>
+          <w:snapToGrid w:val="0"/>
+          <w:lang w:val="es-ES_tradnl"/>
+        </w:rPr>
+      </w:pPr>
+    </w:p>
+    <w:p>
+      <w:pPr>
+        <w:jc w:val="both"/>
+        <w:rPr>
+          <w:b/>
+        </w:rPr>
+      </w:pPr>
+      <w:r>
+        <w:rPr>
+          <w:b/>
+          <w:sz w:val="22"/>
+        </w:rPr>
+        <w:t>Santiago Galeano Cancino</w:t>
+      </w:r>
+      <w:r>
         <w:rPr>
           <w:rFonts w:cs="Arial"/>
           <w:b/>
           <w:snapToGrid w:val="0"/>
           <w:lang w:val="es-ES_tradnl"/>
         </w:rPr>
-      </w:pPr>
+        <w:tab/>
+      </w:r>
       <w:r>
         <w:rPr>
           <w:rFonts w:cs="Arial"/>
@@ -6527,6 +7583,13 @@
       </w:r>
       <w:r>
         <w:rPr>
+          <w:b/>
+          <w:sz w:val="22"/>
+        </w:rPr>
+        <w:t>Daniel Peña Malaver</w:t>
+      </w:r>
+      <w:r>
+        <w:rPr>
           <w:rFonts w:cs="Arial"/>
           <w:b/>
           <w:snapToGrid w:val="0"/>
@@ -6534,14 +7597,319 @@
         </w:rPr>
         <w:tab/>
       </w:r>
-      <w:r>
+    </w:p>
+    <w:p>
+      <w:pPr>
+        <w:jc w:val="both"/>
+        <w:rPr>
+          <w:rFonts w:cs="Arial"/>
+          <w:snapToGrid w:val="0"/>
+          <w:lang w:val="es-ES_tradnl"/>
+        </w:rPr>
+      </w:pPr>
+      <w:r>
+        <w:rPr>
+          <w:rFonts w:cs="Arial"/>
+          <w:snapToGrid w:val="0"/>
+          <w:lang w:val="es-ES_tradnl"/>
+        </w:rPr>
+        <w:t>Líder de</w:t>
+      </w:r>
+      <w:r>
+        <w:rPr>
+          <w:rFonts w:cs="Arial"/>
+          <w:snapToGrid w:val="0"/>
+          <w:lang w:val="es-ES_tradnl"/>
+        </w:rPr>
+        <w:t>l Equipo</w:t>
+      </w:r>
+      <w:r>
+        <w:rPr>
+          <w:rFonts w:cs="Arial"/>
+          <w:snapToGrid w:val="0"/>
+          <w:lang w:val="es-ES_tradnl"/>
+        </w:rPr>
+        <w:tab/>
+      </w:r>
+      <w:r>
+        <w:rPr>
+          <w:rFonts w:cs="Arial"/>
+          <w:snapToGrid w:val="0"/>
+          <w:lang w:val="es-ES_tradnl"/>
+        </w:rPr>
+        <w:tab/>
+      </w:r>
+      <w:r>
+        <w:rPr>
+          <w:rFonts w:cs="Arial"/>
+          <w:snapToGrid w:val="0"/>
+          <w:lang w:val="es-ES_tradnl"/>
+        </w:rPr>
+        <w:tab/>
+      </w:r>
+      <w:r>
+        <w:rPr>
+          <w:rFonts w:cs="Arial"/>
+          <w:snapToGrid w:val="0"/>
+          <w:lang w:val="es-ES_tradnl"/>
+        </w:rPr>
+        <w:tab/>
+        <w:t>Líder de Planeación</w:t>
+      </w:r>
+    </w:p>
+    <w:p>
+      <w:pPr>
+        <w:jc w:val="both"/>
+        <w:rPr>
+          <w:rFonts w:cs="Arial"/>
+          <w:snapToGrid w:val="0"/>
+          <w:lang w:val="es-ES_tradnl"/>
+        </w:rPr>
+      </w:pPr>
+    </w:p>
+    <w:p>
+      <w:pPr>
+        <w:jc w:val="both"/>
+        <w:rPr>
+          <w:rFonts w:cs="Arial"/>
+          <w:snapToGrid w:val="0"/>
+          <w:lang w:val="es-ES_tradnl"/>
+        </w:rPr>
+      </w:pPr>
+    </w:p>
+    <w:p>
+      <w:pPr>
+        <w:jc w:val="both"/>
+        <w:rPr>
+          <w:rFonts w:cs="Arial"/>
+          <w:snapToGrid w:val="0"/>
+          <w:lang w:val="es-ES_tradnl"/>
+        </w:rPr>
+      </w:pPr>
+    </w:p>
+    <w:p>
+      <w:pPr>
+        <w:jc w:val="both"/>
+        <w:rPr>
+          <w:rFonts w:cs="Arial"/>
+          <w:snapToGrid w:val="0"/>
+          <w:lang w:val="es-ES_tradnl"/>
+        </w:rPr>
+      </w:pPr>
+    </w:p>
+    <w:p>
+      <w:pPr>
+        <w:jc w:val="both"/>
+        <w:rPr>
+          <w:rFonts w:cs="Arial"/>
+          <w:snapToGrid w:val="0"/>
+          <w:lang w:val="es-ES_tradnl"/>
+        </w:rPr>
+      </w:pPr>
+    </w:p>
+    <w:p>
+      <w:pPr>
+        <w:jc w:val="both"/>
+        <w:rPr>
+          <w:rFonts w:cs="Arial"/>
+          <w:snapToGrid w:val="0"/>
+          <w:lang w:val="es-ES_tradnl"/>
+        </w:rPr>
+      </w:pPr>
+    </w:p>
+    <w:p>
+      <w:pPr>
+        <w:jc w:val="both"/>
+      </w:pPr>
+      <w:r>
+        <w:rPr>
+          <w:b/>
+          <w:sz w:val="22"/>
+        </w:rPr>
+        <w:t>Juan Felipe García</w:t>
+      </w:r>
+      <w:r>
+        <w:rPr>
+          <w:b/>
+        </w:rPr>
+        <w:tab/>
+      </w:r>
+      <w:r>
+        <w:rPr>
+          <w:b/>
+        </w:rPr>
+        <w:tab/>
+      </w:r>
+      <w:r>
+        <w:rPr>
+          <w:b/>
+        </w:rPr>
+        <w:tab/>
+      </w:r>
+      <w:r>
+        <w:rPr>
+          <w:b/>
+        </w:rPr>
+        <w:tab/>
+      </w:r>
+      <w:r>
+        <w:rPr>
+          <w:b/>
+          <w:sz w:val="22"/>
+        </w:rPr>
+        <w:t>Alfredojosé Calderón</w:t>
+      </w:r>
+    </w:p>
+    <w:p>
+      <w:pPr>
+        <w:jc w:val="both"/>
+        <w:rPr>
+          <w:rFonts w:cs="Arial"/>
+          <w:snapToGrid w:val="0"/>
+          <w:lang w:val="es-ES_tradnl"/>
+        </w:rPr>
+      </w:pPr>
+      <w:r>
+        <w:rPr>
+          <w:rFonts w:cs="Arial"/>
+          <w:snapToGrid w:val="0"/>
+          <w:lang w:val="es-ES_tradnl"/>
+        </w:rPr>
+        <w:t>Líder de Desarrollo</w:t>
+      </w:r>
+      <w:r>
+        <w:rPr>
+          <w:rFonts w:cs="Arial"/>
+          <w:snapToGrid w:val="0"/>
+          <w:lang w:val="es-ES_tradnl"/>
+        </w:rPr>
+        <w:tab/>
+      </w:r>
+      <w:r>
+        <w:rPr>
+          <w:rFonts w:cs="Arial"/>
+          <w:snapToGrid w:val="0"/>
+          <w:lang w:val="es-ES_tradnl"/>
+        </w:rPr>
+        <w:tab/>
+      </w:r>
+      <w:r>
+        <w:rPr>
+          <w:rFonts w:cs="Arial"/>
+          <w:snapToGrid w:val="0"/>
+          <w:lang w:val="es-ES_tradnl"/>
+        </w:rPr>
+        <w:tab/>
+      </w:r>
+      <w:r>
+        <w:rPr>
+          <w:rFonts w:cs="Arial"/>
+          <w:snapToGrid w:val="0"/>
+          <w:lang w:val="es-ES_tradnl"/>
+        </w:rPr>
+        <w:tab/>
+      </w:r>
+      <w:r>
+        <w:rPr>
+          <w:rFonts w:cs="Arial"/>
+          <w:snapToGrid w:val="0"/>
+          <w:lang w:val="es-ES_tradnl"/>
+        </w:rPr>
+        <w:t>Líder de Calidad</w:t>
+      </w:r>
+    </w:p>
+    <w:p>
+      <w:pPr>
+        <w:jc w:val="both"/>
+        <w:rPr>
+          <w:rFonts w:cs="Arial"/>
+          <w:snapToGrid w:val="0"/>
+          <w:lang w:val="es-ES_tradnl"/>
+        </w:rPr>
+      </w:pPr>
+    </w:p>
+    <w:p>
+      <w:pPr>
+        <w:jc w:val="both"/>
+        <w:rPr>
+          <w:rFonts w:cs="Arial"/>
+          <w:snapToGrid w:val="0"/>
+          <w:lang w:val="es-ES_tradnl"/>
+        </w:rPr>
+      </w:pPr>
+    </w:p>
+    <w:p>
+      <w:pPr>
+        <w:jc w:val="both"/>
+        <w:rPr>
+          <w:rFonts w:cs="Arial"/>
+          <w:snapToGrid w:val="0"/>
+          <w:lang w:val="es-ES_tradnl"/>
+        </w:rPr>
+      </w:pPr>
+    </w:p>
+    <w:p>
+      <w:pPr>
+        <w:jc w:val="both"/>
+        <w:rPr>
+          <w:rFonts w:cs="Arial"/>
+          <w:snapToGrid w:val="0"/>
+          <w:lang w:val="es-ES_tradnl"/>
+        </w:rPr>
+      </w:pPr>
+    </w:p>
+    <w:p>
+      <w:pPr>
+        <w:jc w:val="both"/>
+        <w:rPr>
+          <w:rFonts w:cs="Arial"/>
+          <w:snapToGrid w:val="0"/>
+          <w:lang w:val="es-ES_tradnl"/>
+        </w:rPr>
+      </w:pPr>
+    </w:p>
+    <w:p>
+      <w:pPr>
+        <w:jc w:val="both"/>
         <w:rPr>
           <w:rFonts w:cs="Arial"/>
           <w:b/>
           <w:snapToGrid w:val="0"/>
           <w:lang w:val="es-ES_tradnl"/>
         </w:rPr>
+      </w:pPr>
+      <w:r>
+        <w:rPr>
+          <w:b/>
+          <w:sz w:val="22"/>
+        </w:rPr>
+        <w:t>Carlos Eduardo Cruz</w:t>
+      </w:r>
+      <w:r>
+        <w:rPr>
+          <w:b/>
+          <w:sz w:val="22"/>
+        </w:rPr>
         <w:tab/>
+      </w:r>
+      <w:r>
+        <w:rPr>
+          <w:b/>
+        </w:rPr>
+        <w:tab/>
+      </w:r>
+      <w:r>
+        <w:rPr>
+          <w:b/>
+        </w:rPr>
+        <w:tab/>
+      </w:r>
+      <w:r>
+        <w:rPr>
+          <w:b/>
+          <w:sz w:val="22"/>
+        </w:rPr>
+        <w:t>Pablo Emilio Balcero</w:t>
       </w:r>
     </w:p>
     <w:p>
@@ -6559,7 +7927,7 @@
           <w:snapToGrid w:val="0"/>
           <w:lang w:val="es-ES_tradnl"/>
         </w:rPr>
-        <w:t xml:space="preserve">Líder de </w:t>
+        <w:t>Líder de Soporte</w:t>
       </w:r>
       <w:r>
         <w:rPr>
@@ -6567,7 +7935,7 @@
           <w:snapToGrid w:val="0"/>
           <w:lang w:val="es-ES_tradnl"/>
         </w:rPr>
-        <w:t>Procesos/</w:t>
+        <w:tab/>
       </w:r>
       <w:r>
         <w:rPr>
@@ -6575,7 +7943,7 @@
           <w:snapToGrid w:val="0"/>
           <w:lang w:val="es-ES_tradnl"/>
         </w:rPr>
-        <w:t>Calidad</w:t>
+        <w:tab/>
       </w:r>
       <w:r>
         <w:rPr>
@@ -6592,604 +7960,7 @@
           <w:lang w:val="es-ES_tradnl"/>
         </w:rPr>
         <w:tab/>
-      </w:r>
-      <w:r>
-        <w:rPr>
-          <w:rFonts w:cs="Arial"/>
-          <w:snapToGrid w:val="0"/>
-          <w:lang w:val="es-ES_tradnl"/>
-        </w:rPr>
-        <w:tab/>
-      </w:r>
-      <w:r>
-        <w:rPr>
-          <w:rFonts w:cs="Arial"/>
-          <w:snapToGrid w:val="0"/>
-          <w:lang w:val="es-ES_tradnl"/>
-        </w:rPr>
-        <w:tab/>
-        <w:t>Líder de Planeación</w:t>
-      </w:r>
-    </w:p>
-    <w:p>
-      <w:pPr>
-        <w:jc w:val="both"/>
-        <w:rPr>
-          <w:rFonts w:cs="Arial"/>
-          <w:snapToGrid w:val="0"/>
-          <w:lang w:val="es-ES_tradnl"/>
-        </w:rPr>
-      </w:pPr>
-    </w:p>
-    <w:p>
-      <w:pPr>
-        <w:jc w:val="both"/>
-        <w:rPr>
-          <w:rFonts w:cs="Arial"/>
-          <w:snapToGrid w:val="0"/>
-          <w:lang w:val="es-ES_tradnl"/>
-        </w:rPr>
-      </w:pPr>
-    </w:p>
-    <w:p>
-      <w:pPr>
-        <w:jc w:val="both"/>
-        <w:rPr>
-          <w:rFonts w:cs="Arial"/>
-          <w:snapToGrid w:val="0"/>
-          <w:lang w:val="es-ES_tradnl"/>
-        </w:rPr>
-      </w:pPr>
-    </w:p>
-    <w:p>
-      <w:pPr>
-        <w:jc w:val="both"/>
-        <w:rPr>
-          <w:rFonts w:cs="Arial"/>
-          <w:snapToGrid w:val="0"/>
-          <w:lang w:val="es-ES_tradnl"/>
-        </w:rPr>
-      </w:pPr>
-    </w:p>
-    <w:p>
-      <w:pPr>
-        <w:jc w:val="both"/>
-        <w:rPr>
-          <w:rFonts w:cs="Arial"/>
-          <w:snapToGrid w:val="0"/>
-          <w:lang w:val="es-ES_tradnl"/>
-        </w:rPr>
-      </w:pPr>
-    </w:p>
-    <w:p>
-      <w:pPr>
-        <w:jc w:val="both"/>
-        <w:rPr>
-          <w:rFonts w:cs="Arial"/>
-          <w:snapToGrid w:val="0"/>
-          <w:lang w:val="es-ES_tradnl"/>
-        </w:rPr>
-      </w:pPr>
-    </w:p>
-    <w:p>
-      <w:pPr>
-        <w:jc w:val="both"/>
-        <w:rPr>
-          <w:rFonts w:cs="Arial"/>
-          <w:snapToGrid w:val="0"/>
-          <w:lang w:val="es-ES_tradnl"/>
-        </w:rPr>
-      </w:pPr>
-    </w:p>
-    <w:p>
-      <w:pPr>
-        <w:jc w:val="both"/>
-        <w:rPr>
-          <w:rFonts w:cs="Arial"/>
-          <w:snapToGrid w:val="0"/>
-          <w:lang w:val="es-ES_tradnl"/>
-        </w:rPr>
-      </w:pPr>
-      <w:r>
-        <w:rPr>
-          <w:rFonts w:cs="Arial"/>
-          <w:snapToGrid w:val="0"/>
-          <w:lang w:val="es-ES_tradnl"/>
-        </w:rPr>
-        <w:t>Líder de Desarrollo</w:t>
-      </w:r>
-      <w:r>
-        <w:rPr>
-          <w:rFonts w:cs="Arial"/>
-          <w:snapToGrid w:val="0"/>
-          <w:lang w:val="es-ES_tradnl"/>
-        </w:rPr>
-        <w:tab/>
-      </w:r>
-      <w:r>
-        <w:rPr>
-          <w:rFonts w:cs="Arial"/>
-          <w:snapToGrid w:val="0"/>
-          <w:lang w:val="es-ES_tradnl"/>
-        </w:rPr>
-        <w:tab/>
-      </w:r>
-      <w:r>
-        <w:rPr>
-          <w:rFonts w:cs="Arial"/>
-          <w:snapToGrid w:val="0"/>
-          <w:lang w:val="es-ES_tradnl"/>
-        </w:rPr>
-        <w:tab/>
-      </w:r>
-      <w:r>
-        <w:rPr>
-          <w:rFonts w:cs="Arial"/>
-          <w:snapToGrid w:val="0"/>
-          <w:lang w:val="es-ES_tradnl"/>
-        </w:rPr>
-        <w:tab/>
-      </w:r>
-      <w:r>
-        <w:rPr>
-          <w:rFonts w:cs="Arial"/>
-          <w:snapToGrid w:val="0"/>
-          <w:lang w:val="es-ES_tradnl"/>
-        </w:rPr>
-        <w:tab/>
-        <w:t>Líder del equipo</w:t>
-      </w:r>
-    </w:p>
-    <w:p>
-      <w:pPr>
-        <w:jc w:val="both"/>
-        <w:rPr>
-          <w:rFonts w:cs="Arial"/>
-          <w:snapToGrid w:val="0"/>
-          <w:lang w:val="es-ES_tradnl"/>
-        </w:rPr>
-      </w:pPr>
-    </w:p>
-    <w:p>
-      <w:pPr>
-        <w:rPr>
-          <w:b/>
-          <w:sz w:val="18"/>
-          <w:szCs w:val="18"/>
-          <w:lang w:val="es-ES"/>
-        </w:rPr>
-      </w:pPr>
-    </w:p>
-    <w:p>
-      <w:pPr>
-        <w:rPr>
-          <w:b/>
-          <w:sz w:val="18"/>
-          <w:szCs w:val="18"/>
-          <w:lang w:val="es-ES"/>
-        </w:rPr>
-      </w:pPr>
-    </w:p>
-    <w:tbl>
-      <w:tblPr>
-        <w:tblStyle w:val="Tablaconcuadrcula"/>
-        <w:tblW w:w="8472" w:type="dxa"/>
-        <w:tblLayout w:type="fixed"/>
-        <w:tblLook w:val="01E0" w:firstRow="1" w:lastRow="1" w:firstColumn="1" w:lastColumn="1" w:noHBand="0" w:noVBand="0"/>
-      </w:tblPr>
-      <w:tblGrid>
-        <w:gridCol w:w="8472"/>
-      </w:tblGrid>
-      <w:tr>
-        <w:tc>
-          <w:tcPr>
-            <w:tcW w:w="8472" w:type="dxa"/>
-            <w:shd w:val="clear" w:color="auto" w:fill="B3B3B3"/>
-          </w:tcPr>
-          <w:p>
-            <w:pPr>
-              <w:jc w:val="center"/>
-              <w:rPr>
-                <w:b/>
-                <w:sz w:val="18"/>
-                <w:szCs w:val="18"/>
-                <w:lang w:val="es-ES"/>
-              </w:rPr>
-            </w:pPr>
-            <w:r>
-              <w:rPr>
-                <w:b/>
-                <w:sz w:val="18"/>
-                <w:szCs w:val="18"/>
-                <w:lang w:val="es-ES"/>
-              </w:rPr>
-              <w:t>C</w:t>
-            </w:r>
-            <w:r>
-              <w:rPr>
-                <w:b/>
-                <w:sz w:val="18"/>
-                <w:szCs w:val="18"/>
-                <w:lang w:val="es-ES"/>
-              </w:rPr>
-              <w:t>ONTROL DE CAMBIOS</w:t>
-            </w:r>
-          </w:p>
-        </w:tc>
-      </w:tr>
-    </w:tbl>
-    <w:tbl>
-      <w:tblPr>
-        <w:tblW w:w="8472" w:type="dxa"/>
-        <w:tblBorders>
-          <w:top w:val="single" w:sz="6" w:space="0" w:color="auto"/>
-          <w:left w:val="single" w:sz="6" w:space="0" w:color="auto"/>
-          <w:bottom w:val="single" w:sz="6" w:space="0" w:color="auto"/>
-          <w:right w:val="single" w:sz="6" w:space="0" w:color="auto"/>
-          <w:insideH w:val="single" w:sz="6" w:space="0" w:color="auto"/>
-          <w:insideV w:val="single" w:sz="6" w:space="0" w:color="auto"/>
-        </w:tblBorders>
-        <w:tblLayout w:type="fixed"/>
-        <w:tblLook w:val="0000" w:firstRow="0" w:lastRow="0" w:firstColumn="0" w:lastColumn="0" w:noHBand="0" w:noVBand="0"/>
-      </w:tblPr>
-      <w:tblGrid>
-        <w:gridCol w:w="1526"/>
-        <w:gridCol w:w="5245"/>
-        <w:gridCol w:w="1701"/>
-      </w:tblGrid>
-      <w:tr>
-        <w:tc>
-          <w:tcPr>
-            <w:tcW w:w="1526" w:type="dxa"/>
-            <w:tcBorders>
-              <w:bottom w:val="single" w:sz="6" w:space="0" w:color="auto"/>
-            </w:tcBorders>
-            <w:shd w:val="pct10" w:color="auto" w:fill="auto"/>
-          </w:tcPr>
-          <w:p>
-            <w:pPr>
-              <w:pStyle w:val="TableText"/>
-              <w:spacing w:before="0" w:after="0"/>
-              <w:jc w:val="center"/>
-              <w:rPr>
-                <w:rFonts w:ascii="Arial" w:hAnsi="Arial" w:cs="Arial"/>
-                <w:b/>
-                <w:sz w:val="18"/>
-                <w:szCs w:val="18"/>
-                <w:u w:val="single"/>
-              </w:rPr>
-            </w:pPr>
-            <w:proofErr w:type="spellStart"/>
-            <w:r>
-              <w:rPr>
-                <w:rFonts w:ascii="Arial" w:hAnsi="Arial" w:cs="Arial"/>
-                <w:b/>
-                <w:sz w:val="18"/>
-                <w:szCs w:val="18"/>
-              </w:rPr>
-              <w:t>Fecha</w:t>
-            </w:r>
-            <w:proofErr w:type="spellEnd"/>
-          </w:p>
-        </w:tc>
-        <w:tc>
-          <w:tcPr>
-            <w:tcW w:w="5245" w:type="dxa"/>
-            <w:tcBorders>
-              <w:bottom w:val="single" w:sz="6" w:space="0" w:color="auto"/>
-            </w:tcBorders>
-            <w:shd w:val="pct10" w:color="auto" w:fill="auto"/>
-          </w:tcPr>
-          <w:p>
-            <w:pPr>
-              <w:pStyle w:val="TableText"/>
-              <w:spacing w:before="0" w:after="0"/>
-              <w:jc w:val="center"/>
-              <w:rPr>
-                <w:rFonts w:ascii="Arial" w:hAnsi="Arial" w:cs="Arial"/>
-                <w:b/>
-                <w:sz w:val="18"/>
-                <w:szCs w:val="18"/>
-                <w:u w:val="single"/>
-              </w:rPr>
-            </w:pPr>
-            <w:proofErr w:type="spellStart"/>
-            <w:r>
-              <w:rPr>
-                <w:rFonts w:ascii="Arial" w:hAnsi="Arial" w:cs="Arial"/>
-                <w:b/>
-                <w:sz w:val="18"/>
-                <w:szCs w:val="18"/>
-              </w:rPr>
-              <w:t>Descripción</w:t>
-            </w:r>
-            <w:proofErr w:type="spellEnd"/>
-          </w:p>
-        </w:tc>
-        <w:tc>
-          <w:tcPr>
-            <w:tcW w:w="1701" w:type="dxa"/>
-            <w:tcBorders>
-              <w:bottom w:val="single" w:sz="6" w:space="0" w:color="auto"/>
-            </w:tcBorders>
-            <w:shd w:val="pct10" w:color="auto" w:fill="auto"/>
-          </w:tcPr>
-          <w:p>
-            <w:pPr>
-              <w:pStyle w:val="TableText"/>
-              <w:spacing w:before="0" w:after="0"/>
-              <w:jc w:val="center"/>
-              <w:rPr>
-                <w:rFonts w:ascii="Arial" w:hAnsi="Arial" w:cs="Arial"/>
-                <w:b/>
-                <w:sz w:val="18"/>
-                <w:szCs w:val="18"/>
-                <w:u w:val="single"/>
-                <w:lang w:val="es-ES"/>
-              </w:rPr>
-            </w:pPr>
-            <w:r>
-              <w:rPr>
-                <w:rFonts w:ascii="Arial" w:hAnsi="Arial" w:cs="Arial"/>
-                <w:b/>
-                <w:sz w:val="18"/>
-                <w:szCs w:val="18"/>
-                <w:lang w:val="es-ES"/>
-              </w:rPr>
-              <w:t>Autor(es)</w:t>
-            </w:r>
-          </w:p>
-        </w:tc>
-      </w:tr>
-      <w:tr>
-        <w:tc>
-          <w:tcPr>
-            <w:tcW w:w="1526" w:type="dxa"/>
-          </w:tcPr>
-          <w:p>
-            <w:pPr>
-              <w:pStyle w:val="TableText"/>
-              <w:widowControl/>
-              <w:spacing w:before="0" w:after="0"/>
-              <w:jc w:val="both"/>
-              <w:rPr>
-                <w:rFonts w:ascii="Arial" w:hAnsi="Arial" w:cs="Arial"/>
-                <w:sz w:val="18"/>
-                <w:szCs w:val="18"/>
-                <w:lang w:val="es-ES"/>
-              </w:rPr>
-            </w:pPr>
-          </w:p>
-        </w:tc>
-        <w:tc>
-          <w:tcPr>
-            <w:tcW w:w="5245" w:type="dxa"/>
-          </w:tcPr>
-          <w:p>
-            <w:pPr>
-              <w:pStyle w:val="TableText"/>
-              <w:widowControl/>
-              <w:spacing w:before="0" w:after="0"/>
-              <w:jc w:val="both"/>
-              <w:rPr>
-                <w:rFonts w:ascii="Arial" w:hAnsi="Arial" w:cs="Arial"/>
-                <w:sz w:val="18"/>
-                <w:szCs w:val="18"/>
-                <w:lang w:val="es-CO"/>
-              </w:rPr>
-            </w:pPr>
-          </w:p>
-        </w:tc>
-        <w:tc>
-          <w:tcPr>
-            <w:tcW w:w="1701" w:type="dxa"/>
-          </w:tcPr>
-          <w:p>
-            <w:pPr>
-              <w:pStyle w:val="TableText"/>
-              <w:widowControl/>
-              <w:spacing w:before="0" w:after="0"/>
-              <w:jc w:val="both"/>
-              <w:rPr>
-                <w:rFonts w:ascii="Arial" w:hAnsi="Arial" w:cs="Arial"/>
-                <w:sz w:val="18"/>
-                <w:szCs w:val="18"/>
-                <w:lang w:val="es-CO"/>
-              </w:rPr>
-            </w:pPr>
-          </w:p>
-        </w:tc>
-      </w:tr>
-      <w:tr>
-        <w:tc>
-          <w:tcPr>
-            <w:tcW w:w="1526" w:type="dxa"/>
-          </w:tcPr>
-          <w:p>
-            <w:pPr>
-              <w:pStyle w:val="TableText"/>
-              <w:widowControl/>
-              <w:spacing w:before="0" w:after="0"/>
-              <w:jc w:val="both"/>
-              <w:rPr>
-                <w:rFonts w:ascii="Arial" w:hAnsi="Arial" w:cs="Arial"/>
-                <w:sz w:val="18"/>
-                <w:szCs w:val="18"/>
-                <w:lang w:val="es-ES"/>
-              </w:rPr>
-            </w:pPr>
-          </w:p>
-        </w:tc>
-        <w:tc>
-          <w:tcPr>
-            <w:tcW w:w="5245" w:type="dxa"/>
-          </w:tcPr>
-          <w:p>
-            <w:pPr>
-              <w:pStyle w:val="TableText"/>
-              <w:widowControl/>
-              <w:spacing w:before="0" w:after="0"/>
-              <w:jc w:val="both"/>
-              <w:rPr>
-                <w:rFonts w:ascii="Arial" w:hAnsi="Arial" w:cs="Arial"/>
-                <w:sz w:val="18"/>
-                <w:szCs w:val="18"/>
-                <w:lang w:val="es-CO"/>
-              </w:rPr>
-            </w:pPr>
-          </w:p>
-        </w:tc>
-        <w:tc>
-          <w:tcPr>
-            <w:tcW w:w="1701" w:type="dxa"/>
-          </w:tcPr>
-          <w:p>
-            <w:pPr>
-              <w:pStyle w:val="TableText"/>
-              <w:widowControl/>
-              <w:spacing w:before="0" w:after="0"/>
-              <w:jc w:val="both"/>
-              <w:rPr>
-                <w:rFonts w:ascii="Arial" w:hAnsi="Arial" w:cs="Arial"/>
-                <w:sz w:val="18"/>
-                <w:szCs w:val="18"/>
-                <w:lang w:val="es-CO"/>
-              </w:rPr>
-            </w:pPr>
-          </w:p>
-        </w:tc>
-      </w:tr>
-      <w:tr>
-        <w:trPr>
-          <w:trHeight w:val="59"/>
-        </w:trPr>
-        <w:tc>
-          <w:tcPr>
-            <w:tcW w:w="1526" w:type="dxa"/>
-          </w:tcPr>
-          <w:p>
-            <w:pPr>
-              <w:pStyle w:val="TableText"/>
-              <w:widowControl/>
-              <w:spacing w:before="0" w:after="0"/>
-              <w:jc w:val="both"/>
-              <w:rPr>
-                <w:rFonts w:ascii="Arial" w:hAnsi="Arial" w:cs="Arial"/>
-                <w:sz w:val="18"/>
-                <w:szCs w:val="18"/>
-                <w:lang w:val="es-ES"/>
-              </w:rPr>
-            </w:pPr>
-          </w:p>
-        </w:tc>
-        <w:tc>
-          <w:tcPr>
-            <w:tcW w:w="5245" w:type="dxa"/>
-          </w:tcPr>
-          <w:p>
-            <w:pPr>
-              <w:pStyle w:val="TableText"/>
-              <w:widowControl/>
-              <w:spacing w:before="0" w:after="0"/>
-              <w:jc w:val="both"/>
-              <w:rPr>
-                <w:rFonts w:ascii="Arial" w:hAnsi="Arial" w:cs="Arial"/>
-                <w:sz w:val="18"/>
-                <w:szCs w:val="18"/>
-                <w:lang w:val="es-CO"/>
-              </w:rPr>
-            </w:pPr>
-          </w:p>
-        </w:tc>
-        <w:tc>
-          <w:tcPr>
-            <w:tcW w:w="1701" w:type="dxa"/>
-          </w:tcPr>
-          <w:p>
-            <w:pPr>
-              <w:pStyle w:val="TableText"/>
-              <w:widowControl/>
-              <w:spacing w:before="0" w:after="0"/>
-              <w:jc w:val="both"/>
-              <w:rPr>
-                <w:rFonts w:ascii="Arial" w:hAnsi="Arial" w:cs="Arial"/>
-                <w:sz w:val="18"/>
-                <w:szCs w:val="18"/>
-                <w:lang w:val="es-CO"/>
-              </w:rPr>
-            </w:pPr>
-          </w:p>
-        </w:tc>
-      </w:tr>
-      <w:tr>
-        <w:trPr>
-          <w:trHeight w:val="59"/>
-        </w:trPr>
-        <w:tc>
-          <w:tcPr>
-            <w:tcW w:w="1526" w:type="dxa"/>
-          </w:tcPr>
-          <w:p>
-            <w:pPr>
-              <w:pStyle w:val="TableText"/>
-              <w:widowControl/>
-              <w:spacing w:before="0" w:after="0"/>
-              <w:jc w:val="both"/>
-              <w:rPr>
-                <w:rFonts w:ascii="Arial" w:hAnsi="Arial" w:cs="Arial"/>
-                <w:sz w:val="18"/>
-                <w:szCs w:val="18"/>
-                <w:lang w:val="es-ES"/>
-              </w:rPr>
-            </w:pPr>
-          </w:p>
-        </w:tc>
-        <w:tc>
-          <w:tcPr>
-            <w:tcW w:w="5245" w:type="dxa"/>
-          </w:tcPr>
-          <w:p>
-            <w:pPr>
-              <w:pStyle w:val="TableText"/>
-              <w:widowControl/>
-              <w:spacing w:before="0" w:after="0"/>
-              <w:jc w:val="both"/>
-              <w:rPr>
-                <w:rFonts w:ascii="Arial" w:hAnsi="Arial" w:cs="Arial"/>
-                <w:sz w:val="18"/>
-                <w:szCs w:val="18"/>
-                <w:lang w:val="es-CO"/>
-              </w:rPr>
-            </w:pPr>
-          </w:p>
-        </w:tc>
-        <w:tc>
-          <w:tcPr>
-            <w:tcW w:w="1701" w:type="dxa"/>
-          </w:tcPr>
-          <w:p>
-            <w:pPr>
-              <w:pStyle w:val="TableText"/>
-              <w:widowControl/>
-              <w:spacing w:before="0" w:after="0"/>
-              <w:jc w:val="both"/>
-              <w:rPr>
-                <w:rFonts w:ascii="Arial" w:hAnsi="Arial" w:cs="Arial"/>
-                <w:sz w:val="18"/>
-                <w:szCs w:val="18"/>
-                <w:lang w:val="es-CO"/>
-              </w:rPr>
-            </w:pPr>
-          </w:p>
-        </w:tc>
-      </w:tr>
-    </w:tbl>
-    <w:p>
-      <w:r>
-        <w:rPr>
-          <w:webHidden/>
-        </w:rPr>
-        <w:tab/>
+        <w:t>Líder de Arquitectura</w:t>
       </w:r>
     </w:p>
     <w:sectPr>
@@ -7263,7 +8034,7 @@
         <w:rStyle w:val="Nmerodepgina"/>
         <w:noProof/>
       </w:rPr>
-      <w:t>8</w:t>
+      <w:t>10</w:t>
     </w:r>
     <w:r>
       <w:rPr>
@@ -7300,7 +8071,7 @@
         <w:rStyle w:val="Nmerodepgina"/>
         <w:noProof/>
       </w:rPr>
-      <w:t>8</w:t>
+      <w:t>10</w:t>
     </w:r>
     <w:r>
       <w:rPr>
@@ -7382,7 +8153,7 @@
               <wp:inline distT="0" distB="0" distL="0" distR="0" wp14:anchorId="797923B0" wp14:editId="375B15A4">
                 <wp:extent cx="672589" cy="606972"/>
                 <wp:effectExtent l="0" t="0" r="0" b="0"/>
-                <wp:docPr id="8" name="Picture 2" descr="http://www.acofi.edu.co/wp-content/uploads/2013/10/UNIVERSIDAD-PILOTO-DE-COLOMBIA.jpg"/>
+                <wp:docPr id="6" name="Picture 2" descr="http://www.acofi.edu.co/wp-content/uploads/2013/10/UNIVERSIDAD-PILOTO-DE-COLOMBIA.jpg"/>
                 <wp:cNvGraphicFramePr>
                   <a:graphicFrameLocks xmlns:a="http://schemas.openxmlformats.org/drawingml/2006/main" noChangeAspect="1"/>
                 </wp:cNvGraphicFramePr>
@@ -7474,7 +8245,7 @@
               <wp:inline distT="0" distB="0" distL="0" distR="0">
                 <wp:extent cx="695325" cy="840945"/>
                 <wp:effectExtent l="0" t="0" r="0" b="0"/>
-                <wp:docPr id="1" name="Imagen 1"/>
+                <wp:docPr id="7" name="Imagen 7"/>
                 <wp:cNvGraphicFramePr>
                   <a:graphicFrameLocks xmlns:a="http://schemas.openxmlformats.org/drawingml/2006/main" noChangeAspect="1"/>
                 </wp:cNvGraphicFramePr>
@@ -7832,7 +8603,7 @@
   <w:abstractNum w:abstractNumId="1" w15:restartNumberingAfterBreak="0">
     <w:nsid w:val="0B4162E2"/>
     <w:multiLevelType w:val="hybridMultilevel"/>
-    <w:tmpl w:val="3892A48A"/>
+    <w:tmpl w:val="4424821E"/>
     <w:lvl w:ilvl="0" w:tplc="0C0A0001">
       <w:start w:val="1"/>
       <w:numFmt w:val="bullet"/>
@@ -8110,6 +8881,119 @@
     </w:lvl>
   </w:abstractNum>
   <w:abstractNum w:abstractNumId="3" w15:restartNumberingAfterBreak="0">
+    <w:nsid w:val="12865CEE"/>
+    <w:multiLevelType w:val="hybridMultilevel"/>
+    <w:tmpl w:val="E35A9F56"/>
+    <w:lvl w:ilvl="0" w:tplc="0C0A0001">
+      <w:start w:val="1"/>
+      <w:numFmt w:val="bullet"/>
+      <w:lvlText w:val=""/>
+      <w:lvlJc w:val="left"/>
+      <w:pPr>
+        <w:ind w:left="720" w:hanging="360"/>
+      </w:pPr>
+      <w:rPr>
+        <w:rFonts w:ascii="Symbol" w:hAnsi="Symbol" w:hint="default"/>
+      </w:rPr>
+    </w:lvl>
+    <w:lvl w:ilvl="1" w:tplc="0C0A0003" w:tentative="1">
+      <w:start w:val="1"/>
+      <w:numFmt w:val="bullet"/>
+      <w:lvlText w:val="o"/>
+      <w:lvlJc w:val="left"/>
+      <w:pPr>
+        <w:ind w:left="1440" w:hanging="360"/>
+      </w:pPr>
+      <w:rPr>
+        <w:rFonts w:ascii="Courier New" w:hAnsi="Courier New" w:cs="Courier New" w:hint="default"/>
+      </w:rPr>
+    </w:lvl>
+    <w:lvl w:ilvl="2" w:tplc="0C0A0005" w:tentative="1">
+      <w:start w:val="1"/>
+      <w:numFmt w:val="bullet"/>
+      <w:lvlText w:val=""/>
+      <w:lvlJc w:val="left"/>
+      <w:pPr>
+        <w:ind w:left="2160" w:hanging="360"/>
+      </w:pPr>
+      <w:rPr>
+        <w:rFonts w:ascii="Wingdings" w:hAnsi="Wingdings" w:hint="default"/>
+      </w:rPr>
+    </w:lvl>
+    <w:lvl w:ilvl="3" w:tplc="0C0A0001" w:tentative="1">
+      <w:start w:val="1"/>
+      <w:numFmt w:val="bullet"/>
+      <w:lvlText w:val=""/>
+      <w:lvlJc w:val="left"/>
+      <w:pPr>
+        <w:ind w:left="2880" w:hanging="360"/>
+      </w:pPr>
+      <w:rPr>
+        <w:rFonts w:ascii="Symbol" w:hAnsi="Symbol" w:hint="default"/>
+      </w:rPr>
+    </w:lvl>
+    <w:lvl w:ilvl="4" w:tplc="0C0A0003" w:tentative="1">
+      <w:start w:val="1"/>
+      <w:numFmt w:val="bullet"/>
+      <w:lvlText w:val="o"/>
+      <w:lvlJc w:val="left"/>
+      <w:pPr>
+        <w:ind w:left="3600" w:hanging="360"/>
+      </w:pPr>
+      <w:rPr>
+        <w:rFonts w:ascii="Courier New" w:hAnsi="Courier New" w:cs="Courier New" w:hint="default"/>
+      </w:rPr>
+    </w:lvl>
+    <w:lvl w:ilvl="5" w:tplc="0C0A0005" w:tentative="1">
+      <w:start w:val="1"/>
+      <w:numFmt w:val="bullet"/>
+      <w:lvlText w:val=""/>
+      <w:lvlJc w:val="left"/>
+      <w:pPr>
+        <w:ind w:left="4320" w:hanging="360"/>
+      </w:pPr>
+      <w:rPr>
+        <w:rFonts w:ascii="Wingdings" w:hAnsi="Wingdings" w:hint="default"/>
+      </w:rPr>
+    </w:lvl>
+    <w:lvl w:ilvl="6" w:tplc="0C0A0001" w:tentative="1">
+      <w:start w:val="1"/>
+      <w:numFmt w:val="bullet"/>
+      <w:lvlText w:val=""/>
+      <w:lvlJc w:val="left"/>
+      <w:pPr>
+        <w:ind w:left="5040" w:hanging="360"/>
+      </w:pPr>
+      <w:rPr>
+        <w:rFonts w:ascii="Symbol" w:hAnsi="Symbol" w:hint="default"/>
+      </w:rPr>
+    </w:lvl>
+    <w:lvl w:ilvl="7" w:tplc="0C0A0003" w:tentative="1">
+      <w:start w:val="1"/>
+      <w:numFmt w:val="bullet"/>
+      <w:lvlText w:val="o"/>
+      <w:lvlJc w:val="left"/>
+      <w:pPr>
+        <w:ind w:left="5760" w:hanging="360"/>
+      </w:pPr>
+      <w:rPr>
+        <w:rFonts w:ascii="Courier New" w:hAnsi="Courier New" w:cs="Courier New" w:hint="default"/>
+      </w:rPr>
+    </w:lvl>
+    <w:lvl w:ilvl="8" w:tplc="0C0A0005" w:tentative="1">
+      <w:start w:val="1"/>
+      <w:numFmt w:val="bullet"/>
+      <w:lvlText w:val=""/>
+      <w:lvlJc w:val="left"/>
+      <w:pPr>
+        <w:ind w:left="6480" w:hanging="360"/>
+      </w:pPr>
+      <w:rPr>
+        <w:rFonts w:ascii="Wingdings" w:hAnsi="Wingdings" w:hint="default"/>
+      </w:rPr>
+    </w:lvl>
+  </w:abstractNum>
+  <w:abstractNum w:abstractNumId="4" w15:restartNumberingAfterBreak="0">
     <w:nsid w:val="1C2F6301"/>
     <w:multiLevelType w:val="hybridMultilevel"/>
     <w:tmpl w:val="D070FC14"/>
@@ -8248,7 +9132,120 @@
       </w:rPr>
     </w:lvl>
   </w:abstractNum>
-  <w:abstractNum w:abstractNumId="4" w15:restartNumberingAfterBreak="0">
+  <w:abstractNum w:abstractNumId="5" w15:restartNumberingAfterBreak="0">
+    <w:nsid w:val="32B4518A"/>
+    <w:multiLevelType w:val="hybridMultilevel"/>
+    <w:tmpl w:val="D9820442"/>
+    <w:lvl w:ilvl="0" w:tplc="0C0A0001">
+      <w:start w:val="1"/>
+      <w:numFmt w:val="bullet"/>
+      <w:lvlText w:val=""/>
+      <w:lvlJc w:val="left"/>
+      <w:pPr>
+        <w:ind w:left="720" w:hanging="360"/>
+      </w:pPr>
+      <w:rPr>
+        <w:rFonts w:ascii="Symbol" w:hAnsi="Symbol" w:hint="default"/>
+      </w:rPr>
+    </w:lvl>
+    <w:lvl w:ilvl="1" w:tplc="0C0A0003" w:tentative="1">
+      <w:start w:val="1"/>
+      <w:numFmt w:val="bullet"/>
+      <w:lvlText w:val="o"/>
+      <w:lvlJc w:val="left"/>
+      <w:pPr>
+        <w:ind w:left="1440" w:hanging="360"/>
+      </w:pPr>
+      <w:rPr>
+        <w:rFonts w:ascii="Courier New" w:hAnsi="Courier New" w:cs="Courier New" w:hint="default"/>
+      </w:rPr>
+    </w:lvl>
+    <w:lvl w:ilvl="2" w:tplc="0C0A0005" w:tentative="1">
+      <w:start w:val="1"/>
+      <w:numFmt w:val="bullet"/>
+      <w:lvlText w:val=""/>
+      <w:lvlJc w:val="left"/>
+      <w:pPr>
+        <w:ind w:left="2160" w:hanging="360"/>
+      </w:pPr>
+      <w:rPr>
+        <w:rFonts w:ascii="Wingdings" w:hAnsi="Wingdings" w:hint="default"/>
+      </w:rPr>
+    </w:lvl>
+    <w:lvl w:ilvl="3" w:tplc="0C0A0001" w:tentative="1">
+      <w:start w:val="1"/>
+      <w:numFmt w:val="bullet"/>
+      <w:lvlText w:val=""/>
+      <w:lvlJc w:val="left"/>
+      <w:pPr>
+        <w:ind w:left="2880" w:hanging="360"/>
+      </w:pPr>
+      <w:rPr>
+        <w:rFonts w:ascii="Symbol" w:hAnsi="Symbol" w:hint="default"/>
+      </w:rPr>
+    </w:lvl>
+    <w:lvl w:ilvl="4" w:tplc="0C0A0003" w:tentative="1">
+      <w:start w:val="1"/>
+      <w:numFmt w:val="bullet"/>
+      <w:lvlText w:val="o"/>
+      <w:lvlJc w:val="left"/>
+      <w:pPr>
+        <w:ind w:left="3600" w:hanging="360"/>
+      </w:pPr>
+      <w:rPr>
+        <w:rFonts w:ascii="Courier New" w:hAnsi="Courier New" w:cs="Courier New" w:hint="default"/>
+      </w:rPr>
+    </w:lvl>
+    <w:lvl w:ilvl="5" w:tplc="0C0A0005" w:tentative="1">
+      <w:start w:val="1"/>
+      <w:numFmt w:val="bullet"/>
+      <w:lvlText w:val=""/>
+      <w:lvlJc w:val="left"/>
+      <w:pPr>
+        <w:ind w:left="4320" w:hanging="360"/>
+      </w:pPr>
+      <w:rPr>
+        <w:rFonts w:ascii="Wingdings" w:hAnsi="Wingdings" w:hint="default"/>
+      </w:rPr>
+    </w:lvl>
+    <w:lvl w:ilvl="6" w:tplc="0C0A0001" w:tentative="1">
+      <w:start w:val="1"/>
+      <w:numFmt w:val="bullet"/>
+      <w:lvlText w:val=""/>
+      <w:lvlJc w:val="left"/>
+      <w:pPr>
+        <w:ind w:left="5040" w:hanging="360"/>
+      </w:pPr>
+      <w:rPr>
+        <w:rFonts w:ascii="Symbol" w:hAnsi="Symbol" w:hint="default"/>
+      </w:rPr>
+    </w:lvl>
+    <w:lvl w:ilvl="7" w:tplc="0C0A0003" w:tentative="1">
+      <w:start w:val="1"/>
+      <w:numFmt w:val="bullet"/>
+      <w:lvlText w:val="o"/>
+      <w:lvlJc w:val="left"/>
+      <w:pPr>
+        <w:ind w:left="5760" w:hanging="360"/>
+      </w:pPr>
+      <w:rPr>
+        <w:rFonts w:ascii="Courier New" w:hAnsi="Courier New" w:cs="Courier New" w:hint="default"/>
+      </w:rPr>
+    </w:lvl>
+    <w:lvl w:ilvl="8" w:tplc="0C0A0005" w:tentative="1">
+      <w:start w:val="1"/>
+      <w:numFmt w:val="bullet"/>
+      <w:lvlText w:val=""/>
+      <w:lvlJc w:val="left"/>
+      <w:pPr>
+        <w:ind w:left="6480" w:hanging="360"/>
+      </w:pPr>
+      <w:rPr>
+        <w:rFonts w:ascii="Wingdings" w:hAnsi="Wingdings" w:hint="default"/>
+      </w:rPr>
+    </w:lvl>
+  </w:abstractNum>
+  <w:abstractNum w:abstractNumId="6" w15:restartNumberingAfterBreak="0">
     <w:nsid w:val="3CB07C3A"/>
     <w:multiLevelType w:val="hybridMultilevel"/>
     <w:tmpl w:val="725A5D46"/>
@@ -8388,7 +9385,7 @@
       </w:rPr>
     </w:lvl>
   </w:abstractNum>
-  <w:abstractNum w:abstractNumId="5" w15:restartNumberingAfterBreak="0">
+  <w:abstractNum w:abstractNumId="7" w15:restartNumberingAfterBreak="0">
     <w:nsid w:val="51B25DBD"/>
     <w:multiLevelType w:val="multilevel"/>
     <w:tmpl w:val="0C0A0025"/>
@@ -8510,7 +9507,7 @@
       </w:pPr>
     </w:lvl>
   </w:abstractNum>
-  <w:abstractNum w:abstractNumId="6" w15:restartNumberingAfterBreak="0">
+  <w:abstractNum w:abstractNumId="8" w15:restartNumberingAfterBreak="0">
     <w:nsid w:val="59A6039E"/>
     <w:multiLevelType w:val="hybridMultilevel"/>
     <w:tmpl w:val="D7CC64F2"/>
@@ -8650,7 +9647,7 @@
       </w:rPr>
     </w:lvl>
   </w:abstractNum>
-  <w:abstractNum w:abstractNumId="7" w15:restartNumberingAfterBreak="0">
+  <w:abstractNum w:abstractNumId="9" w15:restartNumberingAfterBreak="0">
     <w:nsid w:val="5C7E0828"/>
     <w:multiLevelType w:val="hybridMultilevel"/>
     <w:tmpl w:val="AAAC38CE"/>
@@ -8790,7 +9787,7 @@
       </w:rPr>
     </w:lvl>
   </w:abstractNum>
-  <w:abstractNum w:abstractNumId="8" w15:restartNumberingAfterBreak="0">
+  <w:abstractNum w:abstractNumId="10" w15:restartNumberingAfterBreak="0">
     <w:nsid w:val="63492AFA"/>
     <w:multiLevelType w:val="hybridMultilevel"/>
     <w:tmpl w:val="F442236C"/>
@@ -8930,7 +9927,7 @@
       </w:rPr>
     </w:lvl>
   </w:abstractNum>
-  <w:abstractNum w:abstractNumId="9" w15:restartNumberingAfterBreak="0">
+  <w:abstractNum w:abstractNumId="11" w15:restartNumberingAfterBreak="0">
     <w:nsid w:val="6E8A6099"/>
     <w:multiLevelType w:val="hybridMultilevel"/>
     <w:tmpl w:val="3C948200"/>
@@ -9070,7 +10067,7 @@
       </w:rPr>
     </w:lvl>
   </w:abstractNum>
-  <w:abstractNum w:abstractNumId="10" w15:restartNumberingAfterBreak="0">
+  <w:abstractNum w:abstractNumId="12" w15:restartNumberingAfterBreak="0">
     <w:nsid w:val="745C2D55"/>
     <w:multiLevelType w:val="hybridMultilevel"/>
     <w:tmpl w:val="865634BE"/>
@@ -9210,14 +10207,127 @@
       </w:rPr>
     </w:lvl>
   </w:abstractNum>
+  <w:abstractNum w:abstractNumId="13" w15:restartNumberingAfterBreak="0">
+    <w:nsid w:val="78C7324C"/>
+    <w:multiLevelType w:val="hybridMultilevel"/>
+    <w:tmpl w:val="8E70E048"/>
+    <w:lvl w:ilvl="0" w:tplc="0C0A0001">
+      <w:start w:val="1"/>
+      <w:numFmt w:val="bullet"/>
+      <w:lvlText w:val=""/>
+      <w:lvlJc w:val="left"/>
+      <w:pPr>
+        <w:ind w:left="720" w:hanging="360"/>
+      </w:pPr>
+      <w:rPr>
+        <w:rFonts w:ascii="Symbol" w:hAnsi="Symbol" w:hint="default"/>
+      </w:rPr>
+    </w:lvl>
+    <w:lvl w:ilvl="1" w:tplc="0C0A0003" w:tentative="1">
+      <w:start w:val="1"/>
+      <w:numFmt w:val="bullet"/>
+      <w:lvlText w:val="o"/>
+      <w:lvlJc w:val="left"/>
+      <w:pPr>
+        <w:ind w:left="1440" w:hanging="360"/>
+      </w:pPr>
+      <w:rPr>
+        <w:rFonts w:ascii="Courier New" w:hAnsi="Courier New" w:cs="Courier New" w:hint="default"/>
+      </w:rPr>
+    </w:lvl>
+    <w:lvl w:ilvl="2" w:tplc="0C0A0005" w:tentative="1">
+      <w:start w:val="1"/>
+      <w:numFmt w:val="bullet"/>
+      <w:lvlText w:val=""/>
+      <w:lvlJc w:val="left"/>
+      <w:pPr>
+        <w:ind w:left="2160" w:hanging="360"/>
+      </w:pPr>
+      <w:rPr>
+        <w:rFonts w:ascii="Wingdings" w:hAnsi="Wingdings" w:hint="default"/>
+      </w:rPr>
+    </w:lvl>
+    <w:lvl w:ilvl="3" w:tplc="0C0A0001" w:tentative="1">
+      <w:start w:val="1"/>
+      <w:numFmt w:val="bullet"/>
+      <w:lvlText w:val=""/>
+      <w:lvlJc w:val="left"/>
+      <w:pPr>
+        <w:ind w:left="2880" w:hanging="360"/>
+      </w:pPr>
+      <w:rPr>
+        <w:rFonts w:ascii="Symbol" w:hAnsi="Symbol" w:hint="default"/>
+      </w:rPr>
+    </w:lvl>
+    <w:lvl w:ilvl="4" w:tplc="0C0A0003" w:tentative="1">
+      <w:start w:val="1"/>
+      <w:numFmt w:val="bullet"/>
+      <w:lvlText w:val="o"/>
+      <w:lvlJc w:val="left"/>
+      <w:pPr>
+        <w:ind w:left="3600" w:hanging="360"/>
+      </w:pPr>
+      <w:rPr>
+        <w:rFonts w:ascii="Courier New" w:hAnsi="Courier New" w:cs="Courier New" w:hint="default"/>
+      </w:rPr>
+    </w:lvl>
+    <w:lvl w:ilvl="5" w:tplc="0C0A0005" w:tentative="1">
+      <w:start w:val="1"/>
+      <w:numFmt w:val="bullet"/>
+      <w:lvlText w:val=""/>
+      <w:lvlJc w:val="left"/>
+      <w:pPr>
+        <w:ind w:left="4320" w:hanging="360"/>
+      </w:pPr>
+      <w:rPr>
+        <w:rFonts w:ascii="Wingdings" w:hAnsi="Wingdings" w:hint="default"/>
+      </w:rPr>
+    </w:lvl>
+    <w:lvl w:ilvl="6" w:tplc="0C0A0001" w:tentative="1">
+      <w:start w:val="1"/>
+      <w:numFmt w:val="bullet"/>
+      <w:lvlText w:val=""/>
+      <w:lvlJc w:val="left"/>
+      <w:pPr>
+        <w:ind w:left="5040" w:hanging="360"/>
+      </w:pPr>
+      <w:rPr>
+        <w:rFonts w:ascii="Symbol" w:hAnsi="Symbol" w:hint="default"/>
+      </w:rPr>
+    </w:lvl>
+    <w:lvl w:ilvl="7" w:tplc="0C0A0003" w:tentative="1">
+      <w:start w:val="1"/>
+      <w:numFmt w:val="bullet"/>
+      <w:lvlText w:val="o"/>
+      <w:lvlJc w:val="left"/>
+      <w:pPr>
+        <w:ind w:left="5760" w:hanging="360"/>
+      </w:pPr>
+      <w:rPr>
+        <w:rFonts w:ascii="Courier New" w:hAnsi="Courier New" w:cs="Courier New" w:hint="default"/>
+      </w:rPr>
+    </w:lvl>
+    <w:lvl w:ilvl="8" w:tplc="0C0A0005" w:tentative="1">
+      <w:start w:val="1"/>
+      <w:numFmt w:val="bullet"/>
+      <w:lvlText w:val=""/>
+      <w:lvlJc w:val="left"/>
+      <w:pPr>
+        <w:ind w:left="6480" w:hanging="360"/>
+      </w:pPr>
+      <w:rPr>
+        <w:rFonts w:ascii="Wingdings" w:hAnsi="Wingdings" w:hint="default"/>
+      </w:rPr>
+    </w:lvl>
+  </w:abstractNum>
   <w:num w:numId="1">
-    <w:abstractNumId w:val="5"/>
+    <w:abstractNumId w:val="7"/>
   </w:num>
   <w:num w:numId="2">
-    <w:abstractNumId w:val="9"/>
+    <w:abstractNumId w:val="11"/>
   </w:num>
   <w:num w:numId="3">
-    <w:abstractNumId w:val="7"/>
+    <w:abstractNumId w:val="9"/>
   </w:num>
   <w:num w:numId="4">
     <w:abstractNumId w:val="0"/>
@@ -9226,22 +10336,31 @@
     <w:abstractNumId w:val="1"/>
   </w:num>
   <w:num w:numId="6">
-    <w:abstractNumId w:val="6"/>
+    <w:abstractNumId w:val="8"/>
   </w:num>
   <w:num w:numId="7">
-    <w:abstractNumId w:val="10"/>
+    <w:abstractNumId w:val="12"/>
   </w:num>
   <w:num w:numId="8">
     <w:abstractNumId w:val="2"/>
   </w:num>
   <w:num w:numId="9">
+    <w:abstractNumId w:val="6"/>
+  </w:num>
+  <w:num w:numId="10">
+    <w:abstractNumId w:val="10"/>
+  </w:num>
+  <w:num w:numId="11">
     <w:abstractNumId w:val="4"/>
   </w:num>
-  <w:num w:numId="10">
-    <w:abstractNumId w:val="8"/>
+  <w:num w:numId="12">
+    <w:abstractNumId w:val="13"/>
   </w:num>
-  <w:num w:numId="11">
+  <w:num w:numId="13">
     <w:abstractNumId w:val="3"/>
+  </w:num>
+  <w:num w:numId="14">
+    <w:abstractNumId w:val="5"/>
   </w:num>
 </w:numbering>
 </file>

</xml_diff>